<commit_message>
fixed exercise 51 response. one more to go
</commit_message>
<xml_diff>
--- a/HW5.docx
+++ b/HW5.docx
@@ -3941,7 +3941,19 @@
         <w:rPr>
           <w:rFonts w:ascii="Avenir Light" w:hAnsi="Avenir Light"/>
         </w:rPr>
-        <w:t xml:space="preserve">, where </w:t>
+        <w:t xml:space="preserve">, </w:t>
+      </w:r>
+      <w:r>
+        <w:rPr>
+          <w:rFonts w:ascii="Avenir Light" w:hAnsi="Avenir Light"/>
+        </w:rPr>
+        <w:t>and</w:t>
+      </w:r>
+      <w:r>
+        <w:rPr>
+          <w:rFonts w:ascii="Avenir Light" w:hAnsi="Avenir Light"/>
+        </w:rPr>
+        <w:t xml:space="preserve"> </w:t>
       </w:r>
       <m:oMath>
         <m:sSub>
@@ -3970,12 +3982,14 @@
             </m:r>
           </m:sub>
         </m:sSub>
-        <m:r>
-          <w:rPr>
-            <w:rFonts w:ascii="Cambria Math" w:hAnsi="Cambria Math"/>
-          </w:rPr>
-          <m:t>&lt;</m:t>
-        </m:r>
+      </m:oMath>
+      <w:r>
+        <w:rPr>
+          <w:rFonts w:ascii="Avenir Light" w:hAnsi="Avenir Light"/>
+        </w:rPr>
+        <w:t xml:space="preserve"> is less than </w:t>
+      </w:r>
+      <m:oMath>
         <m:sSub>
           <m:sSubPr>
             <m:ctrlPr>
@@ -5053,7 +5067,19 @@
         <w:rPr>
           <w:rFonts w:ascii="Avenir Light" w:hAnsi="Avenir Light"/>
         </w:rPr>
-        <w:t xml:space="preserve">, but seeing every non-negative integer is less than some other non-negative integer, this statement can be reduced to </w:t>
+        <w:t xml:space="preserve">, but every non-negative integer is less than some other non-negative integer, </w:t>
+      </w:r>
+      <w:r>
+        <w:rPr>
+          <w:rFonts w:ascii="Avenir Light" w:hAnsi="Avenir Light"/>
+        </w:rPr>
+        <w:t xml:space="preserve">so, </w:t>
+      </w:r>
+      <w:r>
+        <w:rPr>
+          <w:rFonts w:ascii="Avenir Light" w:hAnsi="Avenir Light"/>
+        </w:rPr>
+        <w:t xml:space="preserve">this statement can be reduced to </w:t>
       </w:r>
       <w:r>
         <w:rPr>
@@ -5269,12 +5295,6 @@
           </m:sub>
         </m:sSub>
       </m:oMath>
-      <w:r>
-        <w:rPr>
-          <w:rFonts w:ascii="Avenir Light" w:hAnsi="Avenir Light"/>
-        </w:rPr>
-        <w:t>.</w:t>
-      </w:r>
     </w:p>
     <w:p>
       <w:pPr>
@@ -5557,6 +5577,46 @@
           <w:rFonts w:ascii="Avenir Light" w:hAnsi="Avenir Light"/>
         </w:rPr>
       </w:pPr>
+      <w:r>
+        <w:rPr>
+          <w:rFonts w:ascii="Avenir Light" w:hAnsi="Avenir Light"/>
+        </w:rPr>
+        <w:t xml:space="preserve">there’s at least one </w:t>
+      </w:r>
+      <w:r>
+        <w:rPr>
+          <w:rFonts w:ascii="Avenir Light" w:hAnsi="Avenir Light"/>
+        </w:rPr>
+        <w:t xml:space="preserve">positive divisor of </w:t>
+      </w:r>
+      <m:oMath>
+        <m:r>
+          <w:rPr>
+            <w:rFonts w:ascii="Cambria Math" w:hAnsi="Cambria Math"/>
+          </w:rPr>
+          <m:t>30</m:t>
+        </m:r>
+      </m:oMath>
+      <w:r>
+        <w:rPr>
+          <w:rFonts w:ascii="Avenir Light" w:hAnsi="Avenir Light"/>
+        </w:rPr>
+        <w:t xml:space="preserve"> th</w:t>
+      </w:r>
+      <w:proofErr w:type="spellStart"/>
+      <w:r>
+        <w:rPr>
+          <w:rFonts w:ascii="Avenir Light" w:hAnsi="Avenir Light"/>
+        </w:rPr>
+        <w:t>at’s</w:t>
+      </w:r>
+      <w:proofErr w:type="spellEnd"/>
+      <w:r>
+        <w:rPr>
+          <w:rFonts w:ascii="Avenir Light" w:hAnsi="Avenir Light"/>
+        </w:rPr>
+        <w:t xml:space="preserve"> not </w:t>
+      </w:r>
       <m:oMath>
         <m:sSub>
           <m:sSubPr>
@@ -5589,7 +5649,7 @@
         <w:rPr>
           <w:rFonts w:ascii="Avenir Light" w:hAnsi="Avenir Light"/>
         </w:rPr>
-        <w:t xml:space="preserve"> and </w:t>
+        <w:t xml:space="preserve"> or </w:t>
       </w:r>
       <m:oMath>
         <m:sSub>
@@ -5623,7 +5683,33 @@
         <w:rPr>
           <w:rFonts w:ascii="Avenir Light" w:hAnsi="Avenir Light"/>
         </w:rPr>
-        <w:t xml:space="preserve"> are not the same element, and </w:t>
+        <w:t xml:space="preserve"> (who are also positive divisors of </w:t>
+      </w:r>
+      <m:oMath>
+        <m:r>
+          <w:rPr>
+            <w:rFonts w:ascii="Cambria Math" w:hAnsi="Cambria Math"/>
+          </w:rPr>
+          <m:t>30</m:t>
+        </m:r>
+      </m:oMath>
+      <w:r>
+        <w:rPr>
+          <w:rFonts w:ascii="Avenir Light" w:hAnsi="Avenir Light"/>
+        </w:rPr>
+        <w:t>)</w:t>
+      </w:r>
+      <w:r>
+        <w:rPr>
+          <w:rFonts w:ascii="Avenir Light" w:hAnsi="Avenir Light"/>
+        </w:rPr>
+        <w:t xml:space="preserve">, and it </w:t>
+      </w:r>
+      <w:r>
+        <w:rPr>
+          <w:rFonts w:ascii="Avenir Light" w:hAnsi="Avenir Light"/>
+        </w:rPr>
+        <w:t xml:space="preserve">is divisible by </w:t>
       </w:r>
       <m:oMath>
         <m:sSub>
@@ -5657,157 +5743,19 @@
         <w:rPr>
           <w:rFonts w:ascii="Avenir Light" w:hAnsi="Avenir Light"/>
         </w:rPr>
-        <w:t xml:space="preserve"> divides </w:t>
-      </w:r>
-      <m:oMath>
-        <m:sSub>
-          <m:sSubPr>
-            <m:ctrlPr>
-              <w:rPr>
-                <w:rFonts w:ascii="Cambria Math" w:hAnsi="Cambria Math"/>
-                <w:i/>
-              </w:rPr>
-            </m:ctrlPr>
-          </m:sSubPr>
-          <m:e>
-            <m:r>
-              <w:rPr>
-                <w:rFonts w:ascii="Cambria Math" w:hAnsi="Cambria Math"/>
-              </w:rPr>
-              <m:t>v</m:t>
-            </m:r>
-          </m:e>
-          <m:sub>
-            <m:r>
-              <w:rPr>
-                <w:rFonts w:ascii="Cambria Math" w:hAnsi="Cambria Math"/>
-              </w:rPr>
-              <m:t>1</m:t>
-            </m:r>
-          </m:sub>
-        </m:sSub>
-      </m:oMath>
-      <w:r>
-        <w:rPr>
-          <w:rFonts w:ascii="Avenir Light" w:hAnsi="Avenir Light"/>
-        </w:rPr>
-        <w:t xml:space="preserve">, and there’s at least one element of </w:t>
-      </w:r>
-      <m:oMath>
-        <m:r>
-          <w:rPr>
-            <w:rFonts w:ascii="Cambria Math" w:hAnsi="Cambria Math"/>
-          </w:rPr>
-          <m:t>A</m:t>
-        </m:r>
-      </m:oMath>
-      <w:r>
-        <w:rPr>
-          <w:rFonts w:ascii="Avenir Light" w:hAnsi="Avenir Light"/>
-        </w:rPr>
-        <w:t xml:space="preserve"> that’s not </w:t>
-      </w:r>
-      <m:oMath>
-        <m:sSub>
-          <m:sSubPr>
-            <m:ctrlPr>
-              <w:rPr>
-                <w:rFonts w:ascii="Cambria Math" w:hAnsi="Cambria Math"/>
-                <w:i/>
-              </w:rPr>
-            </m:ctrlPr>
-          </m:sSubPr>
-          <m:e>
-            <m:r>
-              <w:rPr>
-                <w:rFonts w:ascii="Cambria Math" w:hAnsi="Cambria Math"/>
-              </w:rPr>
-              <m:t>v</m:t>
-            </m:r>
-          </m:e>
-          <m:sub>
-            <m:r>
-              <w:rPr>
-                <w:rFonts w:ascii="Cambria Math" w:hAnsi="Cambria Math"/>
-              </w:rPr>
-              <m:t>0</m:t>
-            </m:r>
-          </m:sub>
-        </m:sSub>
-      </m:oMath>
-      <w:r>
-        <w:rPr>
-          <w:rFonts w:ascii="Avenir Light" w:hAnsi="Avenir Light"/>
-        </w:rPr>
-        <w:t xml:space="preserve"> or </w:t>
-      </w:r>
-      <m:oMath>
-        <m:sSub>
-          <m:sSubPr>
-            <m:ctrlPr>
-              <w:rPr>
-                <w:rFonts w:ascii="Cambria Math" w:hAnsi="Cambria Math"/>
-                <w:i/>
-              </w:rPr>
-            </m:ctrlPr>
-          </m:sSubPr>
-          <m:e>
-            <m:r>
-              <w:rPr>
-                <w:rFonts w:ascii="Cambria Math" w:hAnsi="Cambria Math"/>
-              </w:rPr>
-              <m:t>v</m:t>
-            </m:r>
-          </m:e>
-          <m:sub>
-            <m:r>
-              <w:rPr>
-                <w:rFonts w:ascii="Cambria Math" w:hAnsi="Cambria Math"/>
-              </w:rPr>
-              <m:t>1</m:t>
-            </m:r>
-          </m:sub>
-        </m:sSub>
-      </m:oMath>
-      <w:r>
-        <w:rPr>
-          <w:rFonts w:ascii="Avenir Light" w:hAnsi="Avenir Light"/>
-        </w:rPr>
-        <w:t xml:space="preserve"> that is divisible by </w:t>
-      </w:r>
-      <m:oMath>
-        <m:sSub>
-          <m:sSubPr>
-            <m:ctrlPr>
-              <w:rPr>
-                <w:rFonts w:ascii="Cambria Math" w:hAnsi="Cambria Math"/>
-                <w:i/>
-              </w:rPr>
-            </m:ctrlPr>
-          </m:sSubPr>
-          <m:e>
-            <m:r>
-              <w:rPr>
-                <w:rFonts w:ascii="Cambria Math" w:hAnsi="Cambria Math"/>
-              </w:rPr>
-              <m:t>v</m:t>
-            </m:r>
-          </m:e>
-          <m:sub>
-            <m:r>
-              <w:rPr>
-                <w:rFonts w:ascii="Cambria Math" w:hAnsi="Cambria Math"/>
-              </w:rPr>
-              <m:t>0</m:t>
-            </m:r>
-          </m:sub>
-        </m:sSub>
-      </m:oMath>
-      <w:r>
-        <w:rPr>
-          <w:rFonts w:ascii="Avenir Light" w:hAnsi="Avenir Light"/>
-        </w:rPr>
-        <w:t xml:space="preserve"> and divides </w:t>
+        <w:t xml:space="preserve"> and </w:t>
+      </w:r>
+      <w:r>
+        <w:rPr>
+          <w:rFonts w:ascii="Avenir Light" w:hAnsi="Avenir Light"/>
+        </w:rPr>
+        <w:t>is a divisor of</w:t>
+      </w:r>
+      <w:r>
+        <w:rPr>
+          <w:rFonts w:ascii="Avenir Light" w:hAnsi="Avenir Light"/>
+        </w:rPr>
+        <w:t xml:space="preserve"> </w:t>
       </w:r>
       <m:oMath>
         <m:sSub>
@@ -5881,7 +5829,7 @@
         <w:rPr>
           <w:rFonts w:ascii="Avenir Light" w:hAnsi="Avenir Light"/>
         </w:rPr>
-        <w:t xml:space="preserve"> may or may not equal </w:t>
+        <w:t xml:space="preserve"> is not a divisor of </w:t>
       </w:r>
       <m:oMath>
         <m:sSub>
@@ -5915,69 +5863,15 @@
         <w:rPr>
           <w:rFonts w:ascii="Avenir Light" w:hAnsi="Avenir Light"/>
         </w:rPr>
-        <w:t xml:space="preserve">, and </w:t>
-      </w:r>
-      <m:oMath>
-        <m:sSub>
-          <m:sSubPr>
-            <m:ctrlPr>
-              <w:rPr>
-                <w:rFonts w:ascii="Cambria Math" w:hAnsi="Cambria Math"/>
-                <w:i/>
-              </w:rPr>
-            </m:ctrlPr>
-          </m:sSubPr>
-          <m:e>
-            <m:r>
-              <w:rPr>
-                <w:rFonts w:ascii="Cambria Math" w:hAnsi="Cambria Math"/>
-              </w:rPr>
-              <m:t>v</m:t>
-            </m:r>
-          </m:e>
-          <m:sub>
-            <m:r>
-              <w:rPr>
-                <w:rFonts w:ascii="Cambria Math" w:hAnsi="Cambria Math"/>
-              </w:rPr>
-              <m:t>0</m:t>
-            </m:r>
-          </m:sub>
-        </m:sSub>
-      </m:oMath>
-      <w:r>
-        <w:rPr>
-          <w:rFonts w:ascii="Avenir Light" w:hAnsi="Avenir Light"/>
-        </w:rPr>
-        <w:t xml:space="preserve"> is not a divisor of </w:t>
-      </w:r>
-      <m:oMath>
-        <m:sSub>
-          <m:sSubPr>
-            <m:ctrlPr>
-              <w:rPr>
-                <w:rFonts w:ascii="Cambria Math" w:hAnsi="Cambria Math"/>
-                <w:i/>
-              </w:rPr>
-            </m:ctrlPr>
-          </m:sSubPr>
-          <m:e>
-            <m:r>
-              <w:rPr>
-                <w:rFonts w:ascii="Cambria Math" w:hAnsi="Cambria Math"/>
-              </w:rPr>
-              <m:t>v</m:t>
-            </m:r>
-          </m:e>
-          <m:sub>
-            <m:r>
-              <w:rPr>
-                <w:rFonts w:ascii="Cambria Math" w:hAnsi="Cambria Math"/>
-              </w:rPr>
-              <m:t>1</m:t>
-            </m:r>
-          </m:sub>
-        </m:sSub>
+        <w:t xml:space="preserve">, and both are positive divisors of </w:t>
+      </w:r>
+      <m:oMath>
+        <m:r>
+          <w:rPr>
+            <w:rFonts w:ascii="Cambria Math" w:hAnsi="Cambria Math"/>
+          </w:rPr>
+          <m:t>30</m:t>
+        </m:r>
       </m:oMath>
     </w:p>
     <w:p>
@@ -6057,21 +5951,13 @@
         <w:rPr>
           <w:rFonts w:ascii="Avenir Light" w:hAnsi="Avenir Light"/>
         </w:rPr>
-        <w:t xml:space="preserve">, and there’s at least one element in </w:t>
-      </w:r>
-      <m:oMath>
-        <m:r>
-          <w:rPr>
-            <w:rFonts w:ascii="Cambria Math" w:hAnsi="Cambria Math"/>
-          </w:rPr>
-          <m:t>A</m:t>
-        </m:r>
-      </m:oMath>
-      <w:r>
-        <w:rPr>
-          <w:rFonts w:ascii="Avenir Light" w:hAnsi="Avenir Light"/>
-        </w:rPr>
-        <w:t xml:space="preserve"> that’s not </w:t>
+        <w:t>,</w:t>
+      </w:r>
+      <w:r>
+        <w:rPr>
+          <w:rFonts w:ascii="Avenir Light" w:hAnsi="Avenir Light"/>
+        </w:rPr>
+        <w:t xml:space="preserve"> and </w:t>
       </w:r>
       <m:oMath>
         <m:sSub>
@@ -6105,7 +5991,7 @@
         <w:rPr>
           <w:rFonts w:ascii="Avenir Light" w:hAnsi="Avenir Light"/>
         </w:rPr>
-        <w:t xml:space="preserve"> or </w:t>
+        <w:t xml:space="preserve"> is a divisor of </w:t>
       </w:r>
       <m:oMath>
         <m:sSub>
@@ -6139,7 +6025,33 @@
         <w:rPr>
           <w:rFonts w:ascii="Avenir Light" w:hAnsi="Avenir Light"/>
         </w:rPr>
-        <w:t xml:space="preserve"> that </w:t>
+        <w:t>,</w:t>
+      </w:r>
+      <w:r>
+        <w:rPr>
+          <w:rFonts w:ascii="Avenir Light" w:hAnsi="Avenir Light"/>
+        </w:rPr>
+        <w:t xml:space="preserve"> and there’s at least one </w:t>
+      </w:r>
+      <w:r>
+        <w:rPr>
+          <w:rFonts w:ascii="Avenir Light" w:hAnsi="Avenir Light"/>
+        </w:rPr>
+        <w:t xml:space="preserve">positive divisor of </w:t>
+      </w:r>
+      <m:oMath>
+        <m:r>
+          <w:rPr>
+            <w:rFonts w:ascii="Cambria Math" w:hAnsi="Cambria Math"/>
+          </w:rPr>
+          <m:t>30</m:t>
+        </m:r>
+      </m:oMath>
+      <w:r>
+        <w:rPr>
+          <w:rFonts w:ascii="Avenir Light" w:hAnsi="Avenir Light"/>
+        </w:rPr>
+        <w:t xml:space="preserve"> that’s not </w:t>
       </w:r>
       <m:oMath>
         <m:sSub>
@@ -6164,7 +6076,7 @@
               <w:rPr>
                 <w:rFonts w:ascii="Cambria Math" w:hAnsi="Cambria Math"/>
               </w:rPr>
-              <m:t>1</m:t>
+              <m:t>0</m:t>
             </m:r>
           </m:sub>
         </m:sSub>
@@ -6173,9 +6085,93 @@
         <w:rPr>
           <w:rFonts w:ascii="Avenir Light" w:hAnsi="Avenir Light"/>
         </w:rPr>
-        <w:t xml:space="preserve"> divides.</w:t>
-      </w:r>
+        <w:t xml:space="preserve"> or </w:t>
+      </w:r>
+      <m:oMath>
+        <m:sSub>
+          <m:sSubPr>
+            <m:ctrlPr>
+              <w:rPr>
+                <w:rFonts w:ascii="Cambria Math" w:hAnsi="Cambria Math"/>
+                <w:i/>
+              </w:rPr>
+            </m:ctrlPr>
+          </m:sSubPr>
+          <m:e>
+            <m:r>
+              <w:rPr>
+                <w:rFonts w:ascii="Cambria Math" w:hAnsi="Cambria Math"/>
+              </w:rPr>
+              <m:t>v</m:t>
+            </m:r>
+          </m:e>
+          <m:sub>
+            <m:r>
+              <w:rPr>
+                <w:rFonts w:ascii="Cambria Math" w:hAnsi="Cambria Math"/>
+              </w:rPr>
+              <m:t>1</m:t>
+            </m:r>
+          </m:sub>
+        </m:sSub>
+      </m:oMath>
+      <w:r>
+        <w:rPr>
+          <w:rFonts w:ascii="Avenir Light" w:hAnsi="Avenir Light"/>
+        </w:rPr>
+        <w:t xml:space="preserve"> </w:t>
+      </w:r>
+      <w:r>
+        <w:rPr>
+          <w:rFonts w:ascii="Avenir Light" w:hAnsi="Avenir Light"/>
+        </w:rPr>
+        <w:t xml:space="preserve">such that it is divisible by </w:t>
+      </w:r>
+      <m:oMath>
+        <m:sSub>
+          <m:sSubPr>
+            <m:ctrlPr>
+              <w:rPr>
+                <w:rFonts w:ascii="Cambria Math" w:hAnsi="Cambria Math"/>
+                <w:i/>
+              </w:rPr>
+            </m:ctrlPr>
+          </m:sSubPr>
+          <m:e>
+            <m:r>
+              <w:rPr>
+                <w:rFonts w:ascii="Cambria Math" w:hAnsi="Cambria Math"/>
+              </w:rPr>
+              <m:t>v</m:t>
+            </m:r>
+          </m:e>
+          <m:sub>
+            <m:r>
+              <w:rPr>
+                <w:rFonts w:ascii="Cambria Math" w:hAnsi="Cambria Math"/>
+              </w:rPr>
+              <m:t>1</m:t>
+            </m:r>
+          </m:sub>
+        </m:sSub>
+      </m:oMath>
     </w:p>
+    <w:p>
+      <w:pPr>
+        <w:rPr>
+          <w:rFonts w:ascii="Avenir Light" w:hAnsi="Avenir Light"/>
+        </w:rPr>
+      </w:pPr>
+    </w:p>
+    <w:p>
+      <w:pPr>
+        <w:pStyle w:val="Heading1"/>
+      </w:pPr>
+      <w:r>
+        <w:t>Exercise 52</w:t>
+      </w:r>
+    </w:p>
+    <w:p/>
     <w:sectPr>
       <w:pgSz w:w="12240" w:h="15840"/>
       <w:pgMar w:top="1440" w:right="1440" w:bottom="1440" w:left="1440" w:header="720" w:footer="720" w:gutter="0"/>

</xml_diff>

<commit_message>
this is a fucking dumpster fire
</commit_message>
<xml_diff>
--- a/HW5.docx
+++ b/HW5.docx
@@ -6171,7 +6171,1816 @@
         <w:t>Exercise 52</w:t>
       </w:r>
     </w:p>
-    <w:p/>
+    <w:p>
+      <w:pPr>
+        <w:pStyle w:val="ListParagraph"/>
+        <w:numPr>
+          <w:ilvl w:val="0"/>
+          <w:numId w:val="2"/>
+        </w:numPr>
+      </w:pPr>
+      <w:r>
+        <w:t xml:space="preserve">Assume </w:t>
+      </w:r>
+      <m:oMath>
+        <m:d>
+          <m:dPr>
+            <m:ctrlPr>
+              <w:rPr>
+                <w:rFonts w:ascii="Cambria Math" w:hAnsi="Cambria Math"/>
+                <w:i/>
+              </w:rPr>
+            </m:ctrlPr>
+          </m:dPr>
+          <m:e>
+            <m:r>
+              <w:rPr>
+                <w:rFonts w:ascii="Cambria Math" w:hAnsi="Cambria Math"/>
+              </w:rPr>
+              <m:t>∀</m:t>
+            </m:r>
+            <m:sSub>
+              <m:sSubPr>
+                <m:ctrlPr>
+                  <w:rPr>
+                    <w:rFonts w:ascii="Cambria Math" w:hAnsi="Cambria Math"/>
+                    <w:i/>
+                  </w:rPr>
+                </m:ctrlPr>
+              </m:sSubPr>
+              <m:e>
+                <m:r>
+                  <w:rPr>
+                    <w:rFonts w:ascii="Cambria Math" w:hAnsi="Cambria Math"/>
+                  </w:rPr>
+                  <m:t>v</m:t>
+                </m:r>
+              </m:e>
+              <m:sub>
+                <m:r>
+                  <w:rPr>
+                    <w:rFonts w:ascii="Cambria Math" w:hAnsi="Cambria Math"/>
+                  </w:rPr>
+                  <m:t>i</m:t>
+                </m:r>
+              </m:sub>
+            </m:sSub>
+          </m:e>
+        </m:d>
+        <m:d>
+          <m:dPr>
+            <m:ctrlPr>
+              <w:rPr>
+                <w:rFonts w:ascii="Cambria Math" w:hAnsi="Cambria Math"/>
+                <w:i/>
+              </w:rPr>
+            </m:ctrlPr>
+          </m:dPr>
+          <m:e>
+            <m:r>
+              <w:rPr>
+                <w:rFonts w:ascii="Cambria Math" w:hAnsi="Cambria Math"/>
+              </w:rPr>
+              <m:t xml:space="preserve"> ϕ</m:t>
+            </m:r>
+            <m:d>
+              <m:dPr>
+                <m:ctrlPr>
+                  <w:rPr>
+                    <w:rFonts w:ascii="Cambria Math" w:hAnsi="Cambria Math"/>
+                    <w:i/>
+                  </w:rPr>
+                </m:ctrlPr>
+              </m:dPr>
+              <m:e>
+                <m:sSub>
+                  <m:sSubPr>
+                    <m:ctrlPr>
+                      <w:rPr>
+                        <w:rFonts w:ascii="Cambria Math" w:hAnsi="Cambria Math"/>
+                        <w:i/>
+                      </w:rPr>
+                    </m:ctrlPr>
+                  </m:sSubPr>
+                  <m:e>
+                    <m:r>
+                      <w:rPr>
+                        <w:rFonts w:ascii="Cambria Math" w:hAnsi="Cambria Math"/>
+                      </w:rPr>
+                      <m:t>v</m:t>
+                    </m:r>
+                  </m:e>
+                  <m:sub>
+                    <m:r>
+                      <w:rPr>
+                        <w:rFonts w:ascii="Cambria Math" w:hAnsi="Cambria Math"/>
+                      </w:rPr>
+                      <m:t>i</m:t>
+                    </m:r>
+                  </m:sub>
+                </m:sSub>
+              </m:e>
+            </m:d>
+          </m:e>
+        </m:d>
+      </m:oMath>
+      <w:r>
+        <w:t xml:space="preserve">, want to prove </w:t>
+      </w:r>
+      <m:oMath>
+        <m:r>
+          <w:rPr>
+            <w:rFonts w:ascii="Cambria Math" w:hAnsi="Cambria Math"/>
+          </w:rPr>
+          <m:t>¬</m:t>
+        </m:r>
+        <m:d>
+          <m:dPr>
+            <m:ctrlPr>
+              <w:rPr>
+                <w:rFonts w:ascii="Cambria Math" w:hAnsi="Cambria Math"/>
+                <w:i/>
+              </w:rPr>
+            </m:ctrlPr>
+          </m:dPr>
+          <m:e>
+            <m:r>
+              <w:rPr>
+                <w:rFonts w:ascii="Cambria Math" w:hAnsi="Cambria Math"/>
+              </w:rPr>
+              <m:t>∃</m:t>
+            </m:r>
+            <m:sSub>
+              <m:sSubPr>
+                <m:ctrlPr>
+                  <w:rPr>
+                    <w:rFonts w:ascii="Cambria Math" w:hAnsi="Cambria Math"/>
+                    <w:i/>
+                  </w:rPr>
+                </m:ctrlPr>
+              </m:sSubPr>
+              <m:e>
+                <m:r>
+                  <w:rPr>
+                    <w:rFonts w:ascii="Cambria Math" w:hAnsi="Cambria Math"/>
+                  </w:rPr>
+                  <m:t>v</m:t>
+                </m:r>
+              </m:e>
+              <m:sub>
+                <m:r>
+                  <w:rPr>
+                    <w:rFonts w:ascii="Cambria Math" w:hAnsi="Cambria Math"/>
+                  </w:rPr>
+                  <m:t>i</m:t>
+                </m:r>
+              </m:sub>
+            </m:sSub>
+          </m:e>
+        </m:d>
+        <m:d>
+          <m:dPr>
+            <m:ctrlPr>
+              <w:rPr>
+                <w:rFonts w:ascii="Cambria Math" w:hAnsi="Cambria Math"/>
+                <w:i/>
+              </w:rPr>
+            </m:ctrlPr>
+          </m:dPr>
+          <m:e>
+            <m:r>
+              <w:rPr>
+                <w:rFonts w:ascii="Cambria Math" w:hAnsi="Cambria Math"/>
+              </w:rPr>
+              <m:t>¬ϕ</m:t>
+            </m:r>
+            <m:d>
+              <m:dPr>
+                <m:ctrlPr>
+                  <w:rPr>
+                    <w:rFonts w:ascii="Cambria Math" w:hAnsi="Cambria Math"/>
+                    <w:i/>
+                  </w:rPr>
+                </m:ctrlPr>
+              </m:dPr>
+              <m:e>
+                <m:sSub>
+                  <m:sSubPr>
+                    <m:ctrlPr>
+                      <w:rPr>
+                        <w:rFonts w:ascii="Cambria Math" w:hAnsi="Cambria Math"/>
+                        <w:i/>
+                      </w:rPr>
+                    </m:ctrlPr>
+                  </m:sSubPr>
+                  <m:e>
+                    <m:r>
+                      <w:rPr>
+                        <w:rFonts w:ascii="Cambria Math" w:hAnsi="Cambria Math"/>
+                      </w:rPr>
+                      <m:t>v</m:t>
+                    </m:r>
+                  </m:e>
+                  <m:sub>
+                    <m:r>
+                      <w:rPr>
+                        <w:rFonts w:ascii="Cambria Math" w:hAnsi="Cambria Math"/>
+                      </w:rPr>
+                      <m:t>i</m:t>
+                    </m:r>
+                  </m:sub>
+                </m:sSub>
+              </m:e>
+            </m:d>
+          </m:e>
+        </m:d>
+      </m:oMath>
+      <w:r>
+        <w:t>.</w:t>
+      </w:r>
+      <w:r>
+        <w:t xml:space="preserve"> </w:t>
+      </w:r>
+      <w:r>
+        <w:t xml:space="preserve">Consider an arbitrary sequence </w:t>
+      </w:r>
+      <m:oMath>
+        <m:r>
+          <w:rPr>
+            <w:rFonts w:ascii="Cambria Math" w:hAnsi="Cambria Math"/>
+          </w:rPr>
+          <m:t>x∈</m:t>
+        </m:r>
+        <m:sSup>
+          <m:sSupPr>
+            <m:ctrlPr>
+              <w:rPr>
+                <w:rFonts w:ascii="Cambria Math" w:hAnsi="Cambria Math"/>
+                <w:i/>
+              </w:rPr>
+            </m:ctrlPr>
+          </m:sSupPr>
+          <m:e>
+            <m:r>
+              <w:rPr>
+                <w:rFonts w:ascii="Cambria Math" w:hAnsi="Cambria Math"/>
+              </w:rPr>
+              <m:t>A</m:t>
+            </m:r>
+          </m:e>
+          <m:sup>
+            <m:r>
+              <w:rPr>
+                <w:rFonts w:ascii="Cambria Math" w:hAnsi="Cambria Math"/>
+              </w:rPr>
+              <m:t>ω</m:t>
+            </m:r>
+          </m:sup>
+        </m:sSup>
+      </m:oMath>
+      <w:r>
+        <w:t xml:space="preserve">, then </w:t>
+      </w:r>
+      <m:oMath>
+        <m:r>
+          <w:rPr>
+            <w:rFonts w:ascii="Cambria Math" w:hAnsi="Cambria Math"/>
+          </w:rPr>
+          <m:t>x</m:t>
+        </m:r>
+      </m:oMath>
+      <w:r>
+        <w:t xml:space="preserve"> satisfies </w:t>
+      </w:r>
+      <m:oMath>
+        <m:d>
+          <m:dPr>
+            <m:ctrlPr>
+              <w:rPr>
+                <w:rFonts w:ascii="Cambria Math" w:hAnsi="Cambria Math"/>
+                <w:i/>
+              </w:rPr>
+            </m:ctrlPr>
+          </m:dPr>
+          <m:e>
+            <m:r>
+              <w:rPr>
+                <w:rFonts w:ascii="Cambria Math" w:hAnsi="Cambria Math"/>
+              </w:rPr>
+              <m:t>∀</m:t>
+            </m:r>
+            <m:sSub>
+              <m:sSubPr>
+                <m:ctrlPr>
+                  <w:rPr>
+                    <w:rFonts w:ascii="Cambria Math" w:hAnsi="Cambria Math"/>
+                    <w:i/>
+                  </w:rPr>
+                </m:ctrlPr>
+              </m:sSubPr>
+              <m:e>
+                <m:r>
+                  <w:rPr>
+                    <w:rFonts w:ascii="Cambria Math" w:hAnsi="Cambria Math"/>
+                  </w:rPr>
+                  <m:t>v</m:t>
+                </m:r>
+              </m:e>
+              <m:sub>
+                <m:r>
+                  <w:rPr>
+                    <w:rFonts w:ascii="Cambria Math" w:hAnsi="Cambria Math"/>
+                  </w:rPr>
+                  <m:t>i</m:t>
+                </m:r>
+              </m:sub>
+            </m:sSub>
+          </m:e>
+        </m:d>
+        <m:d>
+          <m:dPr>
+            <m:ctrlPr>
+              <w:rPr>
+                <w:rFonts w:ascii="Cambria Math" w:hAnsi="Cambria Math"/>
+                <w:i/>
+              </w:rPr>
+            </m:ctrlPr>
+          </m:dPr>
+          <m:e>
+            <m:r>
+              <w:rPr>
+                <w:rFonts w:ascii="Cambria Math" w:hAnsi="Cambria Math"/>
+              </w:rPr>
+              <m:t xml:space="preserve"> ϕ</m:t>
+            </m:r>
+            <m:d>
+              <m:dPr>
+                <m:ctrlPr>
+                  <w:rPr>
+                    <w:rFonts w:ascii="Cambria Math" w:hAnsi="Cambria Math"/>
+                    <w:i/>
+                  </w:rPr>
+                </m:ctrlPr>
+              </m:dPr>
+              <m:e>
+                <m:sSub>
+                  <m:sSubPr>
+                    <m:ctrlPr>
+                      <w:rPr>
+                        <w:rFonts w:ascii="Cambria Math" w:hAnsi="Cambria Math"/>
+                        <w:i/>
+                      </w:rPr>
+                    </m:ctrlPr>
+                  </m:sSubPr>
+                  <m:e>
+                    <m:r>
+                      <w:rPr>
+                        <w:rFonts w:ascii="Cambria Math" w:hAnsi="Cambria Math"/>
+                      </w:rPr>
+                      <m:t>v</m:t>
+                    </m:r>
+                  </m:e>
+                  <m:sub>
+                    <m:r>
+                      <w:rPr>
+                        <w:rFonts w:ascii="Cambria Math" w:hAnsi="Cambria Math"/>
+                      </w:rPr>
+                      <m:t>i</m:t>
+                    </m:r>
+                  </m:sub>
+                </m:sSub>
+              </m:e>
+            </m:d>
+          </m:e>
+        </m:d>
+      </m:oMath>
+      <w:r>
+        <w:t xml:space="preserve"> by assumption. </w:t>
+      </w:r>
+      <w:r>
+        <w:t>Since</w:t>
+      </w:r>
+      <w:r>
+        <w:t xml:space="preserve"> it satisfies it, it</w:t>
+      </w:r>
+      <w:r>
+        <w:t xml:space="preserve"> also means we can choose a sequence </w:t>
+      </w:r>
+      <m:oMath>
+        <m:r>
+          <w:rPr>
+            <w:rFonts w:ascii="Cambria Math" w:hAnsi="Cambria Math"/>
+          </w:rPr>
+          <m:t>y∈</m:t>
+        </m:r>
+        <m:sSup>
+          <m:sSupPr>
+            <m:ctrlPr>
+              <w:rPr>
+                <w:rFonts w:ascii="Cambria Math" w:hAnsi="Cambria Math"/>
+                <w:i/>
+              </w:rPr>
+            </m:ctrlPr>
+          </m:sSupPr>
+          <m:e>
+            <m:r>
+              <w:rPr>
+                <w:rFonts w:ascii="Cambria Math" w:hAnsi="Cambria Math"/>
+              </w:rPr>
+              <m:t>A</m:t>
+            </m:r>
+          </m:e>
+          <m:sup>
+            <m:r>
+              <w:rPr>
+                <w:rFonts w:ascii="Cambria Math" w:hAnsi="Cambria Math"/>
+              </w:rPr>
+              <m:t>ω</m:t>
+            </m:r>
+          </m:sup>
+        </m:sSup>
+      </m:oMath>
+      <w:r>
+        <w:t xml:space="preserve"> such that </w:t>
+      </w:r>
+      <m:oMath>
+        <m:d>
+          <m:dPr>
+            <m:ctrlPr>
+              <w:rPr>
+                <w:rFonts w:ascii="Cambria Math" w:hAnsi="Cambria Math"/>
+                <w:i/>
+              </w:rPr>
+            </m:ctrlPr>
+          </m:dPr>
+          <m:e>
+            <m:r>
+              <w:rPr>
+                <w:rFonts w:ascii="Cambria Math" w:hAnsi="Cambria Math"/>
+              </w:rPr>
+              <m:t>∀j≠i</m:t>
+            </m:r>
+          </m:e>
+        </m:d>
+        <m:d>
+          <m:dPr>
+            <m:ctrlPr>
+              <w:rPr>
+                <w:rFonts w:ascii="Cambria Math" w:hAnsi="Cambria Math"/>
+                <w:i/>
+              </w:rPr>
+            </m:ctrlPr>
+          </m:dPr>
+          <m:e>
+            <m:sSub>
+              <m:sSubPr>
+                <m:ctrlPr>
+                  <w:rPr>
+                    <w:rFonts w:ascii="Cambria Math" w:hAnsi="Cambria Math"/>
+                    <w:i/>
+                  </w:rPr>
+                </m:ctrlPr>
+              </m:sSubPr>
+              <m:e>
+                <m:r>
+                  <w:rPr>
+                    <w:rFonts w:ascii="Cambria Math" w:hAnsi="Cambria Math"/>
+                  </w:rPr>
+                  <m:t>y</m:t>
+                </m:r>
+              </m:e>
+              <m:sub>
+                <m:r>
+                  <w:rPr>
+                    <w:rFonts w:ascii="Cambria Math" w:hAnsi="Cambria Math"/>
+                  </w:rPr>
+                  <m:t>j</m:t>
+                </m:r>
+              </m:sub>
+            </m:sSub>
+            <m:r>
+              <w:rPr>
+                <w:rFonts w:ascii="Cambria Math" w:hAnsi="Cambria Math"/>
+              </w:rPr>
+              <m:t>=</m:t>
+            </m:r>
+            <m:sSub>
+              <m:sSubPr>
+                <m:ctrlPr>
+                  <w:rPr>
+                    <w:rFonts w:ascii="Cambria Math" w:hAnsi="Cambria Math"/>
+                    <w:i/>
+                  </w:rPr>
+                </m:ctrlPr>
+              </m:sSubPr>
+              <m:e>
+                <m:r>
+                  <w:rPr>
+                    <w:rFonts w:ascii="Cambria Math" w:hAnsi="Cambria Math"/>
+                  </w:rPr>
+                  <m:t>x</m:t>
+                </m:r>
+              </m:e>
+              <m:sub>
+                <m:r>
+                  <w:rPr>
+                    <w:rFonts w:ascii="Cambria Math" w:hAnsi="Cambria Math"/>
+                  </w:rPr>
+                  <m:t>j</m:t>
+                </m:r>
+              </m:sub>
+            </m:sSub>
+          </m:e>
+        </m:d>
+      </m:oMath>
+      <w:r>
+        <w:t xml:space="preserve"> and </w:t>
+      </w:r>
+      <m:oMath>
+        <m:r>
+          <w:rPr>
+            <w:rFonts w:ascii="Cambria Math" w:hAnsi="Cambria Math"/>
+          </w:rPr>
+          <m:t>y</m:t>
+        </m:r>
+      </m:oMath>
+      <w:r>
+        <w:t xml:space="preserve"> satisfies </w:t>
+      </w:r>
+      <m:oMath>
+        <m:r>
+          <w:rPr>
+            <w:rFonts w:ascii="Cambria Math" w:hAnsi="Cambria Math"/>
+          </w:rPr>
+          <m:t>ϕ(</m:t>
+        </m:r>
+        <m:sSub>
+          <m:sSubPr>
+            <m:ctrlPr>
+              <w:rPr>
+                <w:rFonts w:ascii="Cambria Math" w:hAnsi="Cambria Math"/>
+                <w:i/>
+              </w:rPr>
+            </m:ctrlPr>
+          </m:sSubPr>
+          <m:e>
+            <m:r>
+              <w:rPr>
+                <w:rFonts w:ascii="Cambria Math" w:hAnsi="Cambria Math"/>
+              </w:rPr>
+              <m:t>v</m:t>
+            </m:r>
+          </m:e>
+          <m:sub>
+            <m:r>
+              <w:rPr>
+                <w:rFonts w:ascii="Cambria Math" w:hAnsi="Cambria Math"/>
+              </w:rPr>
+              <m:t>i</m:t>
+            </m:r>
+          </m:sub>
+        </m:sSub>
+        <m:r>
+          <w:rPr>
+            <w:rFonts w:ascii="Cambria Math" w:hAnsi="Cambria Math"/>
+          </w:rPr>
+          <m:t>)</m:t>
+        </m:r>
+      </m:oMath>
+      <w:r>
+        <w:t xml:space="preserve"> by clause </w:t>
+      </w:r>
+      <m:oMath>
+        <m:r>
+          <w:rPr>
+            <w:rFonts w:ascii="Cambria Math" w:hAnsi="Cambria Math"/>
+          </w:rPr>
+          <m:t>6</m:t>
+        </m:r>
+      </m:oMath>
+      <w:r>
+        <w:t xml:space="preserve"> and </w:t>
+      </w:r>
+      <m:oMath>
+        <m:r>
+          <w:rPr>
+            <w:rFonts w:ascii="Cambria Math" w:hAnsi="Cambria Math"/>
+          </w:rPr>
+          <m:t>1</m:t>
+        </m:r>
+      </m:oMath>
+      <w:r>
+        <w:t xml:space="preserve">. </w:t>
+      </w:r>
+      <w:r>
+        <w:t xml:space="preserve">If we do this inductively and start from </w:t>
+      </w:r>
+      <m:oMath>
+        <m:r>
+          <w:rPr>
+            <w:rFonts w:ascii="Cambria Math" w:hAnsi="Cambria Math"/>
+          </w:rPr>
+          <m:t>i=0</m:t>
+        </m:r>
+      </m:oMath>
+      <w:r>
+        <w:t>, then</w:t>
+      </w:r>
+      <m:oMath>
+        <m:r>
+          <w:rPr>
+            <w:rFonts w:ascii="Cambria Math" w:hAnsi="Cambria Math"/>
+          </w:rPr>
+          <m:t xml:space="preserve"> </m:t>
+        </m:r>
+        <m:sSub>
+          <m:sSubPr>
+            <m:ctrlPr>
+              <w:rPr>
+                <w:rFonts w:ascii="Cambria Math" w:hAnsi="Cambria Math"/>
+                <w:i/>
+              </w:rPr>
+            </m:ctrlPr>
+          </m:sSubPr>
+          <m:e>
+            <m:r>
+              <w:rPr>
+                <w:rFonts w:ascii="Cambria Math" w:hAnsi="Cambria Math"/>
+              </w:rPr>
+              <m:t>y</m:t>
+            </m:r>
+          </m:e>
+          <m:sub>
+            <m:r>
+              <w:rPr>
+                <w:rFonts w:ascii="Cambria Math" w:hAnsi="Cambria Math"/>
+              </w:rPr>
+              <m:t>1</m:t>
+            </m:r>
+          </m:sub>
+        </m:sSub>
+        <m:r>
+          <w:rPr>
+            <w:rFonts w:ascii="Cambria Math" w:hAnsi="Cambria Math"/>
+          </w:rPr>
+          <m:t>=</m:t>
+        </m:r>
+        <m:sSub>
+          <m:sSubPr>
+            <m:ctrlPr>
+              <w:rPr>
+                <w:rFonts w:ascii="Cambria Math" w:hAnsi="Cambria Math"/>
+                <w:i/>
+              </w:rPr>
+            </m:ctrlPr>
+          </m:sSubPr>
+          <m:e>
+            <m:r>
+              <w:rPr>
+                <w:rFonts w:ascii="Cambria Math" w:hAnsi="Cambria Math"/>
+              </w:rPr>
+              <m:t>x</m:t>
+            </m:r>
+          </m:e>
+          <m:sub>
+            <m:r>
+              <w:rPr>
+                <w:rFonts w:ascii="Cambria Math" w:hAnsi="Cambria Math"/>
+              </w:rPr>
+              <m:t>1</m:t>
+            </m:r>
+          </m:sub>
+        </m:sSub>
+      </m:oMath>
+      <w:r>
+        <w:t>,</w:t>
+      </w:r>
+      <m:oMath>
+        <m:r>
+          <w:rPr>
+            <w:rFonts w:ascii="Cambria Math" w:hAnsi="Cambria Math"/>
+          </w:rPr>
+          <m:t xml:space="preserve"> </m:t>
+        </m:r>
+        <m:sSub>
+          <m:sSubPr>
+            <m:ctrlPr>
+              <w:rPr>
+                <w:rFonts w:ascii="Cambria Math" w:hAnsi="Cambria Math"/>
+                <w:i/>
+              </w:rPr>
+            </m:ctrlPr>
+          </m:sSubPr>
+          <m:e>
+            <m:r>
+              <w:rPr>
+                <w:rFonts w:ascii="Cambria Math" w:hAnsi="Cambria Math"/>
+              </w:rPr>
+              <m:t>y</m:t>
+            </m:r>
+          </m:e>
+          <m:sub>
+            <m:r>
+              <w:rPr>
+                <w:rFonts w:ascii="Cambria Math" w:hAnsi="Cambria Math"/>
+              </w:rPr>
+              <m:t>2</m:t>
+            </m:r>
+          </m:sub>
+        </m:sSub>
+        <m:r>
+          <w:rPr>
+            <w:rFonts w:ascii="Cambria Math" w:hAnsi="Cambria Math"/>
+          </w:rPr>
+          <m:t>=</m:t>
+        </m:r>
+        <m:sSub>
+          <m:sSubPr>
+            <m:ctrlPr>
+              <w:rPr>
+                <w:rFonts w:ascii="Cambria Math" w:hAnsi="Cambria Math"/>
+                <w:i/>
+              </w:rPr>
+            </m:ctrlPr>
+          </m:sSubPr>
+          <m:e>
+            <m:r>
+              <w:rPr>
+                <w:rFonts w:ascii="Cambria Math" w:hAnsi="Cambria Math"/>
+              </w:rPr>
+              <m:t>x</m:t>
+            </m:r>
+          </m:e>
+          <m:sub>
+            <m:r>
+              <w:rPr>
+                <w:rFonts w:ascii="Cambria Math" w:hAnsi="Cambria Math"/>
+              </w:rPr>
+              <m:t>2</m:t>
+            </m:r>
+          </m:sub>
+        </m:sSub>
+        <m:r>
+          <w:rPr>
+            <w:rFonts w:ascii="Cambria Math" w:hAnsi="Cambria Math"/>
+          </w:rPr>
+          <m:t>,</m:t>
+        </m:r>
+        <m:sSub>
+          <m:sSubPr>
+            <m:ctrlPr>
+              <w:rPr>
+                <w:rFonts w:ascii="Cambria Math" w:hAnsi="Cambria Math"/>
+                <w:i/>
+              </w:rPr>
+            </m:ctrlPr>
+          </m:sSubPr>
+          <m:e>
+            <m:r>
+              <w:rPr>
+                <w:rFonts w:ascii="Cambria Math" w:hAnsi="Cambria Math"/>
+              </w:rPr>
+              <m:t>y</m:t>
+            </m:r>
+          </m:e>
+          <m:sub>
+            <m:r>
+              <w:rPr>
+                <w:rFonts w:ascii="Cambria Math" w:hAnsi="Cambria Math"/>
+              </w:rPr>
+              <m:t>3</m:t>
+            </m:r>
+          </m:sub>
+        </m:sSub>
+        <m:r>
+          <w:rPr>
+            <w:rFonts w:ascii="Cambria Math" w:hAnsi="Cambria Math"/>
+          </w:rPr>
+          <m:t>=</m:t>
+        </m:r>
+        <m:sSub>
+          <m:sSubPr>
+            <m:ctrlPr>
+              <w:rPr>
+                <w:rFonts w:ascii="Cambria Math" w:hAnsi="Cambria Math"/>
+                <w:i/>
+              </w:rPr>
+            </m:ctrlPr>
+          </m:sSubPr>
+          <m:e>
+            <m:r>
+              <w:rPr>
+                <w:rFonts w:ascii="Cambria Math" w:hAnsi="Cambria Math"/>
+              </w:rPr>
+              <m:t>x</m:t>
+            </m:r>
+          </m:e>
+          <m:sub>
+            <m:r>
+              <w:rPr>
+                <w:rFonts w:ascii="Cambria Math" w:hAnsi="Cambria Math"/>
+              </w:rPr>
+              <m:t>3</m:t>
+            </m:r>
+          </m:sub>
+        </m:sSub>
+        <m:r>
+          <w:rPr>
+            <w:rFonts w:ascii="Cambria Math" w:hAnsi="Cambria Math"/>
+          </w:rPr>
+          <m:t>,…</m:t>
+        </m:r>
+        <m:r>
+          <w:rPr>
+            <w:rFonts w:ascii="Cambria Math" w:hAnsi="Cambria Math"/>
+          </w:rPr>
+          <m:t>.</m:t>
+        </m:r>
+      </m:oMath>
+      <w:r>
+        <w:t xml:space="preserve"> Then </w:t>
+      </w:r>
+      <w:r>
+        <w:t>when</w:t>
+      </w:r>
+      <w:r>
+        <w:t xml:space="preserve"> you move onto </w:t>
+      </w:r>
+      <m:oMath>
+        <m:r>
+          <w:rPr>
+            <w:rFonts w:ascii="Cambria Math" w:hAnsi="Cambria Math"/>
+          </w:rPr>
+          <m:t>j</m:t>
+        </m:r>
+        <m:r>
+          <w:rPr>
+            <w:rFonts w:ascii="Cambria Math" w:hAnsi="Cambria Math"/>
+          </w:rPr>
+          <m:t>=1</m:t>
+        </m:r>
+      </m:oMath>
+      <w:r>
+        <w:t xml:space="preserve">, you have </w:t>
+      </w:r>
+      <m:oMath>
+        <m:sSub>
+          <m:sSubPr>
+            <m:ctrlPr>
+              <w:rPr>
+                <w:rFonts w:ascii="Cambria Math" w:hAnsi="Cambria Math"/>
+                <w:i/>
+              </w:rPr>
+            </m:ctrlPr>
+          </m:sSubPr>
+          <m:e>
+            <m:r>
+              <w:rPr>
+                <w:rFonts w:ascii="Cambria Math" w:hAnsi="Cambria Math"/>
+              </w:rPr>
+              <m:t>y</m:t>
+            </m:r>
+          </m:e>
+          <m:sub>
+            <m:r>
+              <w:rPr>
+                <w:rFonts w:ascii="Cambria Math" w:hAnsi="Cambria Math"/>
+              </w:rPr>
+              <m:t>0</m:t>
+            </m:r>
+          </m:sub>
+        </m:sSub>
+        <m:r>
+          <w:rPr>
+            <w:rFonts w:ascii="Cambria Math" w:hAnsi="Cambria Math"/>
+          </w:rPr>
+          <m:t>=</m:t>
+        </m:r>
+        <m:sSub>
+          <m:sSubPr>
+            <m:ctrlPr>
+              <w:rPr>
+                <w:rFonts w:ascii="Cambria Math" w:hAnsi="Cambria Math"/>
+                <w:i/>
+              </w:rPr>
+            </m:ctrlPr>
+          </m:sSubPr>
+          <m:e>
+            <m:r>
+              <w:rPr>
+                <w:rFonts w:ascii="Cambria Math" w:hAnsi="Cambria Math"/>
+              </w:rPr>
+              <m:t>x</m:t>
+            </m:r>
+          </m:e>
+          <m:sub>
+            <m:r>
+              <w:rPr>
+                <w:rFonts w:ascii="Cambria Math" w:hAnsi="Cambria Math"/>
+              </w:rPr>
+              <m:t>0</m:t>
+            </m:r>
+          </m:sub>
+        </m:sSub>
+        <m:r>
+          <w:rPr>
+            <w:rFonts w:ascii="Cambria Math" w:hAnsi="Cambria Math"/>
+          </w:rPr>
+          <m:t>,</m:t>
+        </m:r>
+        <m:sSub>
+          <m:sSubPr>
+            <m:ctrlPr>
+              <w:rPr>
+                <w:rFonts w:ascii="Cambria Math" w:hAnsi="Cambria Math"/>
+                <w:i/>
+              </w:rPr>
+            </m:ctrlPr>
+          </m:sSubPr>
+          <m:e>
+            <m:r>
+              <w:rPr>
+                <w:rFonts w:ascii="Cambria Math" w:hAnsi="Cambria Math"/>
+              </w:rPr>
+              <m:t>y</m:t>
+            </m:r>
+          </m:e>
+          <m:sub>
+            <m:r>
+              <w:rPr>
+                <w:rFonts w:ascii="Cambria Math" w:hAnsi="Cambria Math"/>
+              </w:rPr>
+              <m:t>2</m:t>
+            </m:r>
+          </m:sub>
+        </m:sSub>
+        <m:r>
+          <w:rPr>
+            <w:rFonts w:ascii="Cambria Math" w:hAnsi="Cambria Math"/>
+          </w:rPr>
+          <m:t>=</m:t>
+        </m:r>
+        <m:sSub>
+          <m:sSubPr>
+            <m:ctrlPr>
+              <w:rPr>
+                <w:rFonts w:ascii="Cambria Math" w:hAnsi="Cambria Math"/>
+                <w:i/>
+              </w:rPr>
+            </m:ctrlPr>
+          </m:sSubPr>
+          <m:e>
+            <m:r>
+              <w:rPr>
+                <w:rFonts w:ascii="Cambria Math" w:hAnsi="Cambria Math"/>
+              </w:rPr>
+              <m:t>x</m:t>
+            </m:r>
+          </m:e>
+          <m:sub>
+            <m:r>
+              <w:rPr>
+                <w:rFonts w:ascii="Cambria Math" w:hAnsi="Cambria Math"/>
+              </w:rPr>
+              <m:t>2</m:t>
+            </m:r>
+          </m:sub>
+        </m:sSub>
+        <m:r>
+          <w:rPr>
+            <w:rFonts w:ascii="Cambria Math" w:hAnsi="Cambria Math"/>
+          </w:rPr>
+          <m:t>,</m:t>
+        </m:r>
+        <m:sSub>
+          <m:sSubPr>
+            <m:ctrlPr>
+              <w:rPr>
+                <w:rFonts w:ascii="Cambria Math" w:hAnsi="Cambria Math"/>
+                <w:i/>
+              </w:rPr>
+            </m:ctrlPr>
+          </m:sSubPr>
+          <m:e>
+            <m:r>
+              <w:rPr>
+                <w:rFonts w:ascii="Cambria Math" w:hAnsi="Cambria Math"/>
+              </w:rPr>
+              <m:t>y</m:t>
+            </m:r>
+          </m:e>
+          <m:sub>
+            <m:r>
+              <w:rPr>
+                <w:rFonts w:ascii="Cambria Math" w:hAnsi="Cambria Math"/>
+              </w:rPr>
+              <m:t>3</m:t>
+            </m:r>
+          </m:sub>
+        </m:sSub>
+        <m:r>
+          <w:rPr>
+            <w:rFonts w:ascii="Cambria Math" w:hAnsi="Cambria Math"/>
+          </w:rPr>
+          <m:t>=</m:t>
+        </m:r>
+        <m:sSub>
+          <m:sSubPr>
+            <m:ctrlPr>
+              <w:rPr>
+                <w:rFonts w:ascii="Cambria Math" w:hAnsi="Cambria Math"/>
+                <w:i/>
+              </w:rPr>
+            </m:ctrlPr>
+          </m:sSubPr>
+          <m:e>
+            <m:r>
+              <w:rPr>
+                <w:rFonts w:ascii="Cambria Math" w:hAnsi="Cambria Math"/>
+              </w:rPr>
+              <m:t>x</m:t>
+            </m:r>
+          </m:e>
+          <m:sub>
+            <m:r>
+              <w:rPr>
+                <w:rFonts w:ascii="Cambria Math" w:hAnsi="Cambria Math"/>
+              </w:rPr>
+              <m:t>3</m:t>
+            </m:r>
+          </m:sub>
+        </m:sSub>
+      </m:oMath>
+      <w:r>
+        <w:t xml:space="preserve">. We can see from this that </w:t>
+      </w:r>
+      <m:oMath>
+        <m:d>
+          <m:dPr>
+            <m:ctrlPr>
+              <w:rPr>
+                <w:rFonts w:ascii="Cambria Math" w:hAnsi="Cambria Math"/>
+                <w:i/>
+              </w:rPr>
+            </m:ctrlPr>
+          </m:dPr>
+          <m:e>
+            <m:r>
+              <w:rPr>
+                <w:rFonts w:ascii="Cambria Math" w:hAnsi="Cambria Math"/>
+              </w:rPr>
+              <m:t>∀i</m:t>
+            </m:r>
+          </m:e>
+        </m:d>
+        <m:d>
+          <m:dPr>
+            <m:ctrlPr>
+              <w:rPr>
+                <w:rFonts w:ascii="Cambria Math" w:hAnsi="Cambria Math"/>
+                <w:i/>
+              </w:rPr>
+            </m:ctrlPr>
+          </m:dPr>
+          <m:e>
+            <m:r>
+              <w:rPr>
+                <w:rFonts w:ascii="Cambria Math" w:hAnsi="Cambria Math"/>
+              </w:rPr>
+              <m:t xml:space="preserve"> </m:t>
+            </m:r>
+            <m:sSub>
+              <m:sSubPr>
+                <m:ctrlPr>
+                  <w:rPr>
+                    <w:rFonts w:ascii="Cambria Math" w:hAnsi="Cambria Math"/>
+                    <w:i/>
+                  </w:rPr>
+                </m:ctrlPr>
+              </m:sSubPr>
+              <m:e>
+                <m:r>
+                  <w:rPr>
+                    <w:rFonts w:ascii="Cambria Math" w:hAnsi="Cambria Math"/>
+                  </w:rPr>
+                  <m:t>x</m:t>
+                </m:r>
+              </m:e>
+              <m:sub>
+                <m:r>
+                  <w:rPr>
+                    <w:rFonts w:ascii="Cambria Math" w:hAnsi="Cambria Math"/>
+                  </w:rPr>
+                  <m:t>i</m:t>
+                </m:r>
+              </m:sub>
+            </m:sSub>
+            <m:r>
+              <w:rPr>
+                <w:rFonts w:ascii="Cambria Math" w:hAnsi="Cambria Math"/>
+              </w:rPr>
+              <m:t>=</m:t>
+            </m:r>
+            <m:sSub>
+              <m:sSubPr>
+                <m:ctrlPr>
+                  <w:rPr>
+                    <w:rFonts w:ascii="Cambria Math" w:hAnsi="Cambria Math"/>
+                    <w:i/>
+                  </w:rPr>
+                </m:ctrlPr>
+              </m:sSubPr>
+              <m:e>
+                <m:r>
+                  <w:rPr>
+                    <w:rFonts w:ascii="Cambria Math" w:hAnsi="Cambria Math"/>
+                  </w:rPr>
+                  <m:t>y</m:t>
+                </m:r>
+              </m:e>
+              <m:sub>
+                <m:r>
+                  <w:rPr>
+                    <w:rFonts w:ascii="Cambria Math" w:hAnsi="Cambria Math"/>
+                  </w:rPr>
+                  <m:t>i</m:t>
+                </m:r>
+              </m:sub>
+            </m:sSub>
+          </m:e>
+        </m:d>
+      </m:oMath>
+      <w:r>
+        <w:t>.</w:t>
+      </w:r>
+      <w:r>
+        <w:t xml:space="preserve"> And thus </w:t>
+      </w:r>
+      <m:oMath>
+        <m:r>
+          <w:rPr>
+            <w:rFonts w:ascii="Cambria Math" w:hAnsi="Cambria Math"/>
+          </w:rPr>
+          <m:t>ϕ(</m:t>
+        </m:r>
+        <m:sSub>
+          <m:sSubPr>
+            <m:ctrlPr>
+              <w:rPr>
+                <w:rFonts w:ascii="Cambria Math" w:hAnsi="Cambria Math"/>
+                <w:i/>
+              </w:rPr>
+            </m:ctrlPr>
+          </m:sSubPr>
+          <m:e>
+            <m:r>
+              <w:rPr>
+                <w:rFonts w:ascii="Cambria Math" w:hAnsi="Cambria Math"/>
+              </w:rPr>
+              <m:t>v</m:t>
+            </m:r>
+          </m:e>
+          <m:sub>
+            <m:r>
+              <w:rPr>
+                <w:rFonts w:ascii="Cambria Math" w:hAnsi="Cambria Math"/>
+              </w:rPr>
+              <m:t>i</m:t>
+            </m:r>
+          </m:sub>
+        </m:sSub>
+        <m:r>
+          <w:rPr>
+            <w:rFonts w:ascii="Cambria Math" w:hAnsi="Cambria Math"/>
+          </w:rPr>
+          <m:t>)</m:t>
+        </m:r>
+      </m:oMath>
+      <w:r>
+        <w:t xml:space="preserve"> becomes </w:t>
+      </w:r>
+      <m:oMath>
+        <m:r>
+          <w:rPr>
+            <w:rFonts w:ascii="Cambria Math" w:hAnsi="Cambria Math"/>
+          </w:rPr>
+          <m:t>ϕ(</m:t>
+        </m:r>
+        <m:sSub>
+          <m:sSubPr>
+            <m:ctrlPr>
+              <w:rPr>
+                <w:rFonts w:ascii="Cambria Math" w:hAnsi="Cambria Math"/>
+                <w:i/>
+              </w:rPr>
+            </m:ctrlPr>
+          </m:sSubPr>
+          <m:e>
+            <m:r>
+              <w:rPr>
+                <w:rFonts w:ascii="Cambria Math" w:hAnsi="Cambria Math"/>
+              </w:rPr>
+              <m:t>y</m:t>
+            </m:r>
+          </m:e>
+          <m:sub>
+            <m:r>
+              <w:rPr>
+                <w:rFonts w:ascii="Cambria Math" w:hAnsi="Cambria Math"/>
+              </w:rPr>
+              <m:t>i</m:t>
+            </m:r>
+          </m:sub>
+        </m:sSub>
+        <m:r>
+          <w:rPr>
+            <w:rFonts w:ascii="Cambria Math" w:hAnsi="Cambria Math"/>
+          </w:rPr>
+          <m:t>)</m:t>
+        </m:r>
+      </m:oMath>
+      <w:r>
+        <w:t xml:space="preserve">, or equivalently, </w:t>
+      </w:r>
+      <m:oMath>
+        <m:r>
+          <w:rPr>
+            <w:rFonts w:ascii="Cambria Math" w:hAnsi="Cambria Math"/>
+          </w:rPr>
+          <m:t>ϕ(</m:t>
+        </m:r>
+        <m:sSub>
+          <m:sSubPr>
+            <m:ctrlPr>
+              <w:rPr>
+                <w:rFonts w:ascii="Cambria Math" w:hAnsi="Cambria Math"/>
+                <w:i/>
+              </w:rPr>
+            </m:ctrlPr>
+          </m:sSubPr>
+          <m:e>
+            <m:r>
+              <w:rPr>
+                <w:rFonts w:ascii="Cambria Math" w:hAnsi="Cambria Math"/>
+              </w:rPr>
+              <m:t>x</m:t>
+            </m:r>
+          </m:e>
+          <m:sub>
+            <m:r>
+              <w:rPr>
+                <w:rFonts w:ascii="Cambria Math" w:hAnsi="Cambria Math"/>
+              </w:rPr>
+              <m:t>i</m:t>
+            </m:r>
+          </m:sub>
+        </m:sSub>
+        <m:r>
+          <w:rPr>
+            <w:rFonts w:ascii="Cambria Math" w:hAnsi="Cambria Math"/>
+          </w:rPr>
+          <m:t>)</m:t>
+        </m:r>
+      </m:oMath>
+      <w:r>
+        <w:t>.</w:t>
+      </w:r>
+      <w:r>
+        <w:t xml:space="preserve"> </w:t>
+      </w:r>
+      <w:r>
+        <w:t xml:space="preserve">For </w:t>
+      </w:r>
+      <m:oMath>
+        <m:r>
+          <w:rPr>
+            <w:rFonts w:ascii="Cambria Math" w:hAnsi="Cambria Math"/>
+          </w:rPr>
+          <m:t>¬</m:t>
+        </m:r>
+        <m:d>
+          <m:dPr>
+            <m:ctrlPr>
+              <w:rPr>
+                <w:rFonts w:ascii="Cambria Math" w:hAnsi="Cambria Math"/>
+                <w:i/>
+              </w:rPr>
+            </m:ctrlPr>
+          </m:dPr>
+          <m:e>
+            <m:r>
+              <w:rPr>
+                <w:rFonts w:ascii="Cambria Math" w:hAnsi="Cambria Math"/>
+              </w:rPr>
+              <m:t>∃</m:t>
+            </m:r>
+            <m:sSub>
+              <m:sSubPr>
+                <m:ctrlPr>
+                  <w:rPr>
+                    <w:rFonts w:ascii="Cambria Math" w:hAnsi="Cambria Math"/>
+                    <w:i/>
+                  </w:rPr>
+                </m:ctrlPr>
+              </m:sSubPr>
+              <m:e>
+                <m:r>
+                  <w:rPr>
+                    <w:rFonts w:ascii="Cambria Math" w:hAnsi="Cambria Math"/>
+                  </w:rPr>
+                  <m:t>v</m:t>
+                </m:r>
+              </m:e>
+              <m:sub>
+                <m:r>
+                  <w:rPr>
+                    <w:rFonts w:ascii="Cambria Math" w:hAnsi="Cambria Math"/>
+                  </w:rPr>
+                  <m:t>i</m:t>
+                </m:r>
+              </m:sub>
+            </m:sSub>
+          </m:e>
+        </m:d>
+        <m:d>
+          <m:dPr>
+            <m:ctrlPr>
+              <w:rPr>
+                <w:rFonts w:ascii="Cambria Math" w:hAnsi="Cambria Math"/>
+                <w:i/>
+              </w:rPr>
+            </m:ctrlPr>
+          </m:dPr>
+          <m:e>
+            <m:r>
+              <w:rPr>
+                <w:rFonts w:ascii="Cambria Math" w:hAnsi="Cambria Math"/>
+              </w:rPr>
+              <m:t>¬ϕ</m:t>
+            </m:r>
+            <m:d>
+              <m:dPr>
+                <m:ctrlPr>
+                  <w:rPr>
+                    <w:rFonts w:ascii="Cambria Math" w:hAnsi="Cambria Math"/>
+                    <w:i/>
+                  </w:rPr>
+                </m:ctrlPr>
+              </m:dPr>
+              <m:e>
+                <m:sSub>
+                  <m:sSubPr>
+                    <m:ctrlPr>
+                      <w:rPr>
+                        <w:rFonts w:ascii="Cambria Math" w:hAnsi="Cambria Math"/>
+                        <w:i/>
+                      </w:rPr>
+                    </m:ctrlPr>
+                  </m:sSubPr>
+                  <m:e>
+                    <m:r>
+                      <w:rPr>
+                        <w:rFonts w:ascii="Cambria Math" w:hAnsi="Cambria Math"/>
+                      </w:rPr>
+                      <m:t>v</m:t>
+                    </m:r>
+                  </m:e>
+                  <m:sub>
+                    <m:r>
+                      <w:rPr>
+                        <w:rFonts w:ascii="Cambria Math" w:hAnsi="Cambria Math"/>
+                      </w:rPr>
+                      <m:t>i</m:t>
+                    </m:r>
+                  </m:sub>
+                </m:sSub>
+              </m:e>
+            </m:d>
+          </m:e>
+        </m:d>
+      </m:oMath>
+      <w:r>
+        <w:t xml:space="preserve"> to be true, </w:t>
+      </w:r>
+      <m:oMath>
+        <m:r>
+          <w:rPr>
+            <w:rFonts w:ascii="Cambria Math" w:hAnsi="Cambria Math"/>
+          </w:rPr>
+          <m:t>x</m:t>
+        </m:r>
+      </m:oMath>
+      <w:r>
+        <w:t xml:space="preserve"> has to not satisfy </w:t>
+      </w:r>
+      <m:oMath>
+        <m:d>
+          <m:dPr>
+            <m:ctrlPr>
+              <w:rPr>
+                <w:rFonts w:ascii="Cambria Math" w:hAnsi="Cambria Math"/>
+                <w:i/>
+              </w:rPr>
+            </m:ctrlPr>
+          </m:dPr>
+          <m:e>
+            <m:r>
+              <w:rPr>
+                <w:rFonts w:ascii="Cambria Math" w:hAnsi="Cambria Math"/>
+              </w:rPr>
+              <m:t>∃</m:t>
+            </m:r>
+            <m:sSub>
+              <m:sSubPr>
+                <m:ctrlPr>
+                  <w:rPr>
+                    <w:rFonts w:ascii="Cambria Math" w:hAnsi="Cambria Math"/>
+                    <w:i/>
+                  </w:rPr>
+                </m:ctrlPr>
+              </m:sSubPr>
+              <m:e>
+                <m:r>
+                  <w:rPr>
+                    <w:rFonts w:ascii="Cambria Math" w:hAnsi="Cambria Math"/>
+                  </w:rPr>
+                  <m:t>v</m:t>
+                </m:r>
+              </m:e>
+              <m:sub>
+                <m:r>
+                  <w:rPr>
+                    <w:rFonts w:ascii="Cambria Math" w:hAnsi="Cambria Math"/>
+                  </w:rPr>
+                  <m:t>i</m:t>
+                </m:r>
+              </m:sub>
+            </m:sSub>
+          </m:e>
+        </m:d>
+        <m:d>
+          <m:dPr>
+            <m:ctrlPr>
+              <w:rPr>
+                <w:rFonts w:ascii="Cambria Math" w:hAnsi="Cambria Math"/>
+                <w:i/>
+              </w:rPr>
+            </m:ctrlPr>
+          </m:dPr>
+          <m:e>
+            <m:r>
+              <w:rPr>
+                <w:rFonts w:ascii="Cambria Math" w:hAnsi="Cambria Math"/>
+              </w:rPr>
+              <m:t>¬ϕ</m:t>
+            </m:r>
+            <m:d>
+              <m:dPr>
+                <m:ctrlPr>
+                  <w:rPr>
+                    <w:rFonts w:ascii="Cambria Math" w:hAnsi="Cambria Math"/>
+                    <w:i/>
+                  </w:rPr>
+                </m:ctrlPr>
+              </m:dPr>
+              <m:e>
+                <m:sSub>
+                  <m:sSubPr>
+                    <m:ctrlPr>
+                      <w:rPr>
+                        <w:rFonts w:ascii="Cambria Math" w:hAnsi="Cambria Math"/>
+                        <w:i/>
+                      </w:rPr>
+                    </m:ctrlPr>
+                  </m:sSubPr>
+                  <m:e>
+                    <m:r>
+                      <w:rPr>
+                        <w:rFonts w:ascii="Cambria Math" w:hAnsi="Cambria Math"/>
+                      </w:rPr>
+                      <m:t>v</m:t>
+                    </m:r>
+                  </m:e>
+                  <m:sub>
+                    <m:r>
+                      <w:rPr>
+                        <w:rFonts w:ascii="Cambria Math" w:hAnsi="Cambria Math"/>
+                      </w:rPr>
+                      <m:t>i</m:t>
+                    </m:r>
+                  </m:sub>
+                </m:sSub>
+              </m:e>
+            </m:d>
+          </m:e>
+        </m:d>
+      </m:oMath>
+      <w:r>
+        <w:t xml:space="preserve">, that is, iff there’s no sequence </w:t>
+      </w:r>
+      <m:oMath>
+        <m:r>
+          <w:rPr>
+            <w:rFonts w:ascii="Cambria Math" w:hAnsi="Cambria Math"/>
+          </w:rPr>
+          <m:t>y∈</m:t>
+        </m:r>
+        <m:sSup>
+          <m:sSupPr>
+            <m:ctrlPr>
+              <w:rPr>
+                <w:rFonts w:ascii="Cambria Math" w:hAnsi="Cambria Math"/>
+                <w:i/>
+              </w:rPr>
+            </m:ctrlPr>
+          </m:sSupPr>
+          <m:e>
+            <m:r>
+              <w:rPr>
+                <w:rFonts w:ascii="Cambria Math" w:hAnsi="Cambria Math"/>
+              </w:rPr>
+              <m:t>A</m:t>
+            </m:r>
+          </m:e>
+          <m:sup>
+            <m:r>
+              <w:rPr>
+                <w:rFonts w:ascii="Cambria Math" w:hAnsi="Cambria Math"/>
+              </w:rPr>
+              <m:t>ω</m:t>
+            </m:r>
+          </m:sup>
+        </m:sSup>
+      </m:oMath>
+      <w:r>
+        <w:t xml:space="preserve"> such that </w:t>
+      </w:r>
+      <m:oMath>
+        <m:r>
+          <w:rPr>
+            <w:rFonts w:ascii="Cambria Math" w:hAnsi="Cambria Math"/>
+          </w:rPr>
+          <m:t>∀i,</m:t>
+        </m:r>
+        <m:sSub>
+          <m:sSubPr>
+            <m:ctrlPr>
+              <w:rPr>
+                <w:rFonts w:ascii="Cambria Math" w:hAnsi="Cambria Math"/>
+                <w:i/>
+              </w:rPr>
+            </m:ctrlPr>
+          </m:sSubPr>
+          <m:e>
+            <m:r>
+              <w:rPr>
+                <w:rFonts w:ascii="Cambria Math" w:hAnsi="Cambria Math"/>
+              </w:rPr>
+              <m:t>x</m:t>
+            </m:r>
+          </m:e>
+          <m:sub>
+            <m:r>
+              <w:rPr>
+                <w:rFonts w:ascii="Cambria Math" w:hAnsi="Cambria Math"/>
+              </w:rPr>
+              <m:t>i</m:t>
+            </m:r>
+          </m:sub>
+        </m:sSub>
+        <m:r>
+          <w:rPr>
+            <w:rFonts w:ascii="Cambria Math" w:hAnsi="Cambria Math"/>
+          </w:rPr>
+          <m:t>=</m:t>
+        </m:r>
+        <m:sSub>
+          <m:sSubPr>
+            <m:ctrlPr>
+              <w:rPr>
+                <w:rFonts w:ascii="Cambria Math" w:hAnsi="Cambria Math"/>
+                <w:i/>
+              </w:rPr>
+            </m:ctrlPr>
+          </m:sSubPr>
+          <m:e>
+            <m:r>
+              <w:rPr>
+                <w:rFonts w:ascii="Cambria Math" w:hAnsi="Cambria Math"/>
+              </w:rPr>
+              <m:t>y</m:t>
+            </m:r>
+          </m:e>
+          <m:sub>
+            <m:r>
+              <w:rPr>
+                <w:rFonts w:ascii="Cambria Math" w:hAnsi="Cambria Math"/>
+              </w:rPr>
+              <m:t>i</m:t>
+            </m:r>
+          </m:sub>
+        </m:sSub>
+      </m:oMath>
+      <w:r>
+        <w:t xml:space="preserve"> and </w:t>
+      </w:r>
+      <m:oMath>
+        <m:r>
+          <w:rPr>
+            <w:rFonts w:ascii="Cambria Math" w:hAnsi="Cambria Math"/>
+          </w:rPr>
+          <m:t>y</m:t>
+        </m:r>
+      </m:oMath>
+      <w:r>
+        <w:t xml:space="preserve"> </w:t>
+      </w:r>
+      <w:r>
+        <w:t>does not satisfy</w:t>
+      </w:r>
+      <w:r>
+        <w:t xml:space="preserve"> </w:t>
+      </w:r>
+      <m:oMath>
+        <m:r>
+          <w:rPr>
+            <w:rFonts w:ascii="Cambria Math" w:hAnsi="Cambria Math"/>
+          </w:rPr>
+          <m:t>ϕ</m:t>
+        </m:r>
+        <m:d>
+          <m:dPr>
+            <m:ctrlPr>
+              <w:rPr>
+                <w:rFonts w:ascii="Cambria Math" w:hAnsi="Cambria Math"/>
+                <w:i/>
+              </w:rPr>
+            </m:ctrlPr>
+          </m:dPr>
+          <m:e>
+            <m:sSub>
+              <m:sSubPr>
+                <m:ctrlPr>
+                  <w:rPr>
+                    <w:rFonts w:ascii="Cambria Math" w:hAnsi="Cambria Math"/>
+                    <w:i/>
+                  </w:rPr>
+                </m:ctrlPr>
+              </m:sSubPr>
+              <m:e>
+                <m:r>
+                  <w:rPr>
+                    <w:rFonts w:ascii="Cambria Math" w:hAnsi="Cambria Math"/>
+                  </w:rPr>
+                  <m:t>v</m:t>
+                </m:r>
+              </m:e>
+              <m:sub>
+                <m:r>
+                  <w:rPr>
+                    <w:rFonts w:ascii="Cambria Math" w:hAnsi="Cambria Math"/>
+                  </w:rPr>
+                  <m:t>i</m:t>
+                </m:r>
+              </m:sub>
+            </m:sSub>
+          </m:e>
+        </m:d>
+      </m:oMath>
+      <w:r>
+        <w:t xml:space="preserve">, but we just proved that all sequences </w:t>
+      </w:r>
+      <w:r>
+        <w:t xml:space="preserve">such that </w:t>
+      </w:r>
+      <m:oMath>
+        <m:r>
+          <w:rPr>
+            <w:rFonts w:ascii="Cambria Math" w:hAnsi="Cambria Math"/>
+          </w:rPr>
+          <m:t>∀i,</m:t>
+        </m:r>
+        <m:sSub>
+          <m:sSubPr>
+            <m:ctrlPr>
+              <w:rPr>
+                <w:rFonts w:ascii="Cambria Math" w:hAnsi="Cambria Math"/>
+                <w:i/>
+              </w:rPr>
+            </m:ctrlPr>
+          </m:sSubPr>
+          <m:e>
+            <m:r>
+              <w:rPr>
+                <w:rFonts w:ascii="Cambria Math" w:hAnsi="Cambria Math"/>
+              </w:rPr>
+              <m:t>x</m:t>
+            </m:r>
+          </m:e>
+          <m:sub>
+            <m:r>
+              <w:rPr>
+                <w:rFonts w:ascii="Cambria Math" w:hAnsi="Cambria Math"/>
+              </w:rPr>
+              <m:t>i</m:t>
+            </m:r>
+          </m:sub>
+        </m:sSub>
+        <m:r>
+          <w:rPr>
+            <w:rFonts w:ascii="Cambria Math" w:hAnsi="Cambria Math"/>
+          </w:rPr>
+          <m:t>=</m:t>
+        </m:r>
+        <m:sSub>
+          <m:sSubPr>
+            <m:ctrlPr>
+              <w:rPr>
+                <w:rFonts w:ascii="Cambria Math" w:hAnsi="Cambria Math"/>
+                <w:i/>
+              </w:rPr>
+            </m:ctrlPr>
+          </m:sSubPr>
+          <m:e>
+            <m:r>
+              <w:rPr>
+                <w:rFonts w:ascii="Cambria Math" w:hAnsi="Cambria Math"/>
+              </w:rPr>
+              <m:t>y</m:t>
+            </m:r>
+          </m:e>
+          <m:sub>
+            <m:r>
+              <w:rPr>
+                <w:rFonts w:ascii="Cambria Math" w:hAnsi="Cambria Math"/>
+              </w:rPr>
+              <m:t>i</m:t>
+            </m:r>
+          </m:sub>
+        </m:sSub>
+      </m:oMath>
+      <w:r>
+        <w:t xml:space="preserve"> satisfy </w:t>
+      </w:r>
+      <m:oMath>
+        <m:r>
+          <w:rPr>
+            <w:rFonts w:ascii="Cambria Math" w:hAnsi="Cambria Math"/>
+          </w:rPr>
+          <m:t>ϕ</m:t>
+        </m:r>
+        <m:d>
+          <m:dPr>
+            <m:ctrlPr>
+              <w:rPr>
+                <w:rFonts w:ascii="Cambria Math" w:hAnsi="Cambria Math"/>
+                <w:i/>
+              </w:rPr>
+            </m:ctrlPr>
+          </m:dPr>
+          <m:e>
+            <m:sSub>
+              <m:sSubPr>
+                <m:ctrlPr>
+                  <w:rPr>
+                    <w:rFonts w:ascii="Cambria Math" w:hAnsi="Cambria Math"/>
+                    <w:i/>
+                  </w:rPr>
+                </m:ctrlPr>
+              </m:sSubPr>
+              <m:e>
+                <m:r>
+                  <w:rPr>
+                    <w:rFonts w:ascii="Cambria Math" w:hAnsi="Cambria Math"/>
+                  </w:rPr>
+                  <m:t>v</m:t>
+                </m:r>
+              </m:e>
+              <m:sub>
+                <m:r>
+                  <w:rPr>
+                    <w:rFonts w:ascii="Cambria Math" w:hAnsi="Cambria Math"/>
+                  </w:rPr>
+                  <m:t>i</m:t>
+                </m:r>
+              </m:sub>
+            </m:sSub>
+          </m:e>
+        </m:d>
+      </m:oMath>
+      <w:r>
+        <w:t>.</w:t>
+      </w:r>
+    </w:p>
+    <w:p>
+      <w:pPr>
+        <w:pStyle w:val="ListParagraph"/>
+        <w:numPr>
+          <w:ilvl w:val="0"/>
+          <w:numId w:val="2"/>
+        </w:numPr>
+      </w:pPr>
+    </w:p>
     <w:sectPr>
       <w:pgSz w:w="12240" w:h="15840"/>
       <w:pgMar w:top="1440" w:right="1440" w:bottom="1440" w:left="1440" w:header="720" w:footer="720" w:gutter="0"/>
@@ -6185,6 +7994,95 @@
 <file path=word/numbering.xml><?xml version="1.0" encoding="utf-8"?>
 <w:numbering xmlns:wpc="http://schemas.microsoft.com/office/word/2010/wordprocessingCanvas" xmlns:cx="http://schemas.microsoft.com/office/drawing/2014/chartex" xmlns:cx1="http://schemas.microsoft.com/office/drawing/2015/9/8/chartex" xmlns:cx2="http://schemas.microsoft.com/office/drawing/2015/10/21/chartex" xmlns:cx3="http://schemas.microsoft.com/office/drawing/2016/5/9/chartex" xmlns:cx4="http://schemas.microsoft.com/office/drawing/2016/5/10/chartex" xmlns:cx5="http://schemas.microsoft.com/office/drawing/2016/5/11/chartex" xmlns:cx6="http://schemas.microsoft.com/office/drawing/2016/5/12/chartex" xmlns:cx7="http://schemas.microsoft.com/office/drawing/2016/5/13/chartex" xmlns:cx8="http://schemas.microsoft.com/office/drawing/2016/5/14/chartex" xmlns:mc="http://schemas.openxmlformats.org/markup-compatibility/2006" xmlns:aink="http://schemas.microsoft.com/office/drawing/2016/ink" xmlns:am3d="http://schemas.microsoft.com/office/drawing/2017/model3d" xmlns:o="urn:schemas-microsoft-com:office:office" xmlns:r="http://schemas.openxmlformats.org/officeDocument/2006/relationships" xmlns:m="http://schemas.openxmlformats.org/officeDocument/2006/math" xmlns:v="urn:schemas-microsoft-com:vml" xmlns:wp14="http://schemas.microsoft.com/office/word/2010/wordprocessingDrawing" xmlns:wp="http://schemas.openxmlformats.org/drawingml/2006/wordprocessingDrawing" xmlns:w10="urn:schemas-microsoft-com:office:word" xmlns:w="http://schemas.openxmlformats.org/wordprocessingml/2006/main" xmlns:w14="http://schemas.microsoft.com/office/word/2010/wordml" xmlns:w15="http://schemas.microsoft.com/office/word/2012/wordml" xmlns:w16cex="http://schemas.microsoft.com/office/word/2018/wordml/cex" xmlns:w16cid="http://schemas.microsoft.com/office/word/2016/wordml/cid" xmlns:w16="http://schemas.microsoft.com/office/word/2018/wordml" xmlns:w16se="http://schemas.microsoft.com/office/word/2015/wordml/symex" xmlns:wpg="http://schemas.microsoft.com/office/word/2010/wordprocessingGroup" xmlns:wpi="http://schemas.microsoft.com/office/word/2010/wordprocessingInk" xmlns:wne="http://schemas.microsoft.com/office/word/2006/wordml" xmlns:wps="http://schemas.microsoft.com/office/word/2010/wordprocessingShape" mc:Ignorable="w14 w15 w16se w16cid w16 w16cex wp14">
   <w:abstractNum w:abstractNumId="0" w15:restartNumberingAfterBreak="0">
+    <w:nsid w:val="12C96832"/>
+    <w:multiLevelType w:val="hybridMultilevel"/>
+    <w:tmpl w:val="9BEC2F34"/>
+    <w:lvl w:ilvl="0" w:tplc="04090017">
+      <w:start w:val="1"/>
+      <w:numFmt w:val="lowerLetter"/>
+      <w:lvlText w:val="%1)"/>
+      <w:lvlJc w:val="left"/>
+      <w:pPr>
+        <w:ind w:left="720" w:hanging="360"/>
+      </w:pPr>
+      <w:rPr>
+        <w:rFonts w:hint="default"/>
+      </w:rPr>
+    </w:lvl>
+    <w:lvl w:ilvl="1" w:tplc="04090019" w:tentative="1">
+      <w:start w:val="1"/>
+      <w:numFmt w:val="lowerLetter"/>
+      <w:lvlText w:val="%2."/>
+      <w:lvlJc w:val="left"/>
+      <w:pPr>
+        <w:ind w:left="1440" w:hanging="360"/>
+      </w:pPr>
+    </w:lvl>
+    <w:lvl w:ilvl="2" w:tplc="0409001B" w:tentative="1">
+      <w:start w:val="1"/>
+      <w:numFmt w:val="lowerRoman"/>
+      <w:lvlText w:val="%3."/>
+      <w:lvlJc w:val="right"/>
+      <w:pPr>
+        <w:ind w:left="2160" w:hanging="180"/>
+      </w:pPr>
+    </w:lvl>
+    <w:lvl w:ilvl="3" w:tplc="0409000F" w:tentative="1">
+      <w:start w:val="1"/>
+      <w:numFmt w:val="decimal"/>
+      <w:lvlText w:val="%4."/>
+      <w:lvlJc w:val="left"/>
+      <w:pPr>
+        <w:ind w:left="2880" w:hanging="360"/>
+      </w:pPr>
+    </w:lvl>
+    <w:lvl w:ilvl="4" w:tplc="04090019" w:tentative="1">
+      <w:start w:val="1"/>
+      <w:numFmt w:val="lowerLetter"/>
+      <w:lvlText w:val="%5."/>
+      <w:lvlJc w:val="left"/>
+      <w:pPr>
+        <w:ind w:left="3600" w:hanging="360"/>
+      </w:pPr>
+    </w:lvl>
+    <w:lvl w:ilvl="5" w:tplc="0409001B" w:tentative="1">
+      <w:start w:val="1"/>
+      <w:numFmt w:val="lowerRoman"/>
+      <w:lvlText w:val="%6."/>
+      <w:lvlJc w:val="right"/>
+      <w:pPr>
+        <w:ind w:left="4320" w:hanging="180"/>
+      </w:pPr>
+    </w:lvl>
+    <w:lvl w:ilvl="6" w:tplc="0409000F" w:tentative="1">
+      <w:start w:val="1"/>
+      <w:numFmt w:val="decimal"/>
+      <w:lvlText w:val="%7."/>
+      <w:lvlJc w:val="left"/>
+      <w:pPr>
+        <w:ind w:left="5040" w:hanging="360"/>
+      </w:pPr>
+    </w:lvl>
+    <w:lvl w:ilvl="7" w:tplc="04090019" w:tentative="1">
+      <w:start w:val="1"/>
+      <w:numFmt w:val="lowerLetter"/>
+      <w:lvlText w:val="%8."/>
+      <w:lvlJc w:val="left"/>
+      <w:pPr>
+        <w:ind w:left="5760" w:hanging="360"/>
+      </w:pPr>
+    </w:lvl>
+    <w:lvl w:ilvl="8" w:tplc="0409001B" w:tentative="1">
+      <w:start w:val="1"/>
+      <w:numFmt w:val="lowerRoman"/>
+      <w:lvlText w:val="%9."/>
+      <w:lvlJc w:val="right"/>
+      <w:pPr>
+        <w:ind w:left="6480" w:hanging="180"/>
+      </w:pPr>
+    </w:lvl>
+  </w:abstractNum>
+  <w:abstractNum w:abstractNumId="1" w15:restartNumberingAfterBreak="0">
     <w:nsid w:val="324E0DF8"/>
     <w:multiLevelType w:val="hybridMultilevel"/>
     <w:tmpl w:val="376EF0E2"/>
@@ -6274,6 +8172,9 @@
     </w:lvl>
   </w:abstractNum>
   <w:num w:numId="1">
+    <w:abstractNumId w:val="1"/>
+  </w:num>
+  <w:num w:numId="2">
     <w:abstractNumId w:val="0"/>
   </w:num>
 </w:numbering>

</xml_diff>

<commit_message>
hot dumpster fire on a trainwreck but at least im done
</commit_message>
<xml_diff>
--- a/HW5.docx
+++ b/HW5.docx
@@ -8899,7 +8899,7 @@
         </m:d>
       </m:oMath>
       <w:r>
-        <w:t xml:space="preserve"> by assumption. Since it satisfies it, it also means we can choose a sequence </w:t>
+        <w:t xml:space="preserve"> by assumption. Since it satisfies it, it means we can choose a sequence </w:t>
       </w:r>
       <m:oMath>
         <m:r>
@@ -9100,10 +9100,228 @@
         <w:t>.</w:t>
       </w:r>
       <w:r>
+        <w:t xml:space="preserve"> The existence of such a sequence </w:t>
+      </w:r>
+      <m:oMath>
+        <m:r>
+          <w:rPr>
+            <w:rFonts w:ascii="Cambria Math" w:hAnsi="Cambria Math"/>
+          </w:rPr>
+          <m:t>y</m:t>
+        </m:r>
+      </m:oMath>
+      <w:r>
+        <w:t xml:space="preserve"> means there’s no sequence</w:t>
+      </w:r>
+      <w:r>
         <w:t xml:space="preserve"> </w:t>
       </w:r>
-      <w:r>
-        <w:t xml:space="preserve">For </w:t>
+      <m:oMath>
+        <m:r>
+          <w:rPr>
+            <w:rFonts w:ascii="Cambria Math" w:hAnsi="Cambria Math"/>
+          </w:rPr>
+          <m:t>z</m:t>
+        </m:r>
+      </m:oMath>
+      <w:r>
+        <w:t xml:space="preserve"> such that </w:t>
+      </w:r>
+      <m:oMath>
+        <m:d>
+          <m:dPr>
+            <m:ctrlPr>
+              <w:rPr>
+                <w:rFonts w:ascii="Cambria Math" w:hAnsi="Cambria Math"/>
+                <w:i/>
+              </w:rPr>
+            </m:ctrlPr>
+          </m:dPr>
+          <m:e>
+            <m:r>
+              <w:rPr>
+                <w:rFonts w:ascii="Cambria Math" w:hAnsi="Cambria Math"/>
+              </w:rPr>
+              <m:t>∀j≠i</m:t>
+            </m:r>
+          </m:e>
+        </m:d>
+        <m:d>
+          <m:dPr>
+            <m:ctrlPr>
+              <w:rPr>
+                <w:rFonts w:ascii="Cambria Math" w:hAnsi="Cambria Math"/>
+                <w:i/>
+              </w:rPr>
+            </m:ctrlPr>
+          </m:dPr>
+          <m:e>
+            <m:sSub>
+              <m:sSubPr>
+                <m:ctrlPr>
+                  <w:rPr>
+                    <w:rFonts w:ascii="Cambria Math" w:hAnsi="Cambria Math"/>
+                    <w:i/>
+                  </w:rPr>
+                </m:ctrlPr>
+              </m:sSubPr>
+              <m:e>
+                <m:r>
+                  <w:rPr>
+                    <w:rFonts w:ascii="Cambria Math" w:hAnsi="Cambria Math"/>
+                  </w:rPr>
+                  <m:t>z</m:t>
+                </m:r>
+              </m:e>
+              <m:sub>
+                <m:r>
+                  <w:rPr>
+                    <w:rFonts w:ascii="Cambria Math" w:hAnsi="Cambria Math"/>
+                  </w:rPr>
+                  <m:t>j</m:t>
+                </m:r>
+              </m:sub>
+            </m:sSub>
+            <m:r>
+              <w:rPr>
+                <w:rFonts w:ascii="Cambria Math" w:hAnsi="Cambria Math"/>
+              </w:rPr>
+              <m:t>=</m:t>
+            </m:r>
+            <m:sSub>
+              <m:sSubPr>
+                <m:ctrlPr>
+                  <w:rPr>
+                    <w:rFonts w:ascii="Cambria Math" w:hAnsi="Cambria Math"/>
+                    <w:i/>
+                  </w:rPr>
+                </m:ctrlPr>
+              </m:sSubPr>
+              <m:e>
+                <m:r>
+                  <w:rPr>
+                    <w:rFonts w:ascii="Cambria Math" w:hAnsi="Cambria Math"/>
+                  </w:rPr>
+                  <m:t>x</m:t>
+                </m:r>
+              </m:e>
+              <m:sub>
+                <m:r>
+                  <w:rPr>
+                    <w:rFonts w:ascii="Cambria Math" w:hAnsi="Cambria Math"/>
+                  </w:rPr>
+                  <m:t>j</m:t>
+                </m:r>
+              </m:sub>
+            </m:sSub>
+          </m:e>
+        </m:d>
+      </m:oMath>
+      <w:r>
+        <w:t xml:space="preserve"> and that </w:t>
+      </w:r>
+      <m:oMath>
+        <m:r>
+          <w:rPr>
+            <w:rFonts w:ascii="Cambria Math" w:hAnsi="Cambria Math"/>
+          </w:rPr>
+          <m:t>z</m:t>
+        </m:r>
+      </m:oMath>
+      <w:r>
+        <w:t xml:space="preserve"> does not satisfy</w:t>
+      </w:r>
+      <m:oMath>
+        <m:r>
+          <w:rPr>
+            <w:rFonts w:ascii="Cambria Math" w:hAnsi="Cambria Math"/>
+          </w:rPr>
+          <m:t xml:space="preserve"> </m:t>
+        </m:r>
+        <m:r>
+          <w:rPr>
+            <w:rFonts w:ascii="Cambria Math" w:hAnsi="Cambria Math"/>
+          </w:rPr>
+          <m:t>ϕ</m:t>
+        </m:r>
+        <m:d>
+          <m:dPr>
+            <m:ctrlPr>
+              <w:rPr>
+                <w:rFonts w:ascii="Cambria Math" w:hAnsi="Cambria Math"/>
+                <w:i/>
+              </w:rPr>
+            </m:ctrlPr>
+          </m:dPr>
+          <m:e>
+            <m:sSub>
+              <m:sSubPr>
+                <m:ctrlPr>
+                  <w:rPr>
+                    <w:rFonts w:ascii="Cambria Math" w:hAnsi="Cambria Math"/>
+                    <w:i/>
+                  </w:rPr>
+                </m:ctrlPr>
+              </m:sSubPr>
+              <m:e>
+                <m:r>
+                  <w:rPr>
+                    <w:rFonts w:ascii="Cambria Math" w:hAnsi="Cambria Math"/>
+                  </w:rPr>
+                  <m:t>v</m:t>
+                </m:r>
+              </m:e>
+              <m:sub>
+                <m:r>
+                  <w:rPr>
+                    <w:rFonts w:ascii="Cambria Math" w:hAnsi="Cambria Math"/>
+                  </w:rPr>
+                  <m:t>i</m:t>
+                </m:r>
+              </m:sub>
+            </m:sSub>
+          </m:e>
+        </m:d>
+      </m:oMath>
+      <w:r>
+        <w:t xml:space="preserve"> for </w:t>
+      </w:r>
+      <w:r>
+        <w:t>every</w:t>
+      </w:r>
+      <w:r>
+        <w:t xml:space="preserve"> </w:t>
+      </w:r>
+      <m:oMath>
+        <m:sSub>
+          <m:sSubPr>
+            <m:ctrlPr>
+              <w:rPr>
+                <w:rFonts w:ascii="Cambria Math" w:hAnsi="Cambria Math"/>
+                <w:i/>
+              </w:rPr>
+            </m:ctrlPr>
+          </m:sSubPr>
+          <m:e>
+            <m:r>
+              <w:rPr>
+                <w:rFonts w:ascii="Cambria Math" w:hAnsi="Cambria Math"/>
+              </w:rPr>
+              <m:t>v</m:t>
+            </m:r>
+          </m:e>
+          <m:sub>
+            <m:r>
+              <w:rPr>
+                <w:rFonts w:ascii="Cambria Math" w:hAnsi="Cambria Math"/>
+              </w:rPr>
+              <m:t>i</m:t>
+            </m:r>
+          </m:sub>
+        </m:sSub>
+      </m:oMath>
+      <w:r>
+        <w:t xml:space="preserve">, which is </w:t>
       </w:r>
       <m:oMath>
         <m:r>
@@ -9214,20 +9432,28 @@
         </m:d>
       </m:oMath>
       <w:r>
-        <w:t xml:space="preserve"> to be true, </w:t>
-      </w:r>
-      <m:oMath>
-        <m:r>
-          <w:rPr>
-            <w:rFonts w:ascii="Cambria Math" w:hAnsi="Cambria Math"/>
-          </w:rPr>
-          <m:t>x</m:t>
-        </m:r>
-      </m:oMath>
-      <w:r>
-        <w:t xml:space="preserve"> has to not satisfy </w:t>
-      </w:r>
-      <m:oMath>
+        <w:t>.</w:t>
+      </w:r>
+    </w:p>
+    <w:p>
+      <w:pPr>
+        <w:pStyle w:val="ListParagraph"/>
+      </w:pPr>
+    </w:p>
+    <w:p>
+      <w:pPr>
+        <w:pStyle w:val="ListParagraph"/>
+      </w:pPr>
+      <w:r>
+        <w:t xml:space="preserve">Assume </w:t>
+      </w:r>
+      <m:oMath>
+        <m:r>
+          <w:rPr>
+            <w:rFonts w:ascii="Cambria Math" w:hAnsi="Cambria Math"/>
+          </w:rPr>
+          <m:t>¬</m:t>
+        </m:r>
         <m:d>
           <m:dPr>
             <m:ctrlPr>
@@ -9330,7 +9556,573 @@
         </m:d>
       </m:oMath>
       <w:r>
-        <w:t xml:space="preserve">, that is, iff there’s no sequence </w:t>
+        <w:t xml:space="preserve">, want to prove </w:t>
+      </w:r>
+      <m:oMath>
+        <m:d>
+          <m:dPr>
+            <m:ctrlPr>
+              <w:rPr>
+                <w:rFonts w:ascii="Cambria Math" w:hAnsi="Cambria Math"/>
+                <w:i/>
+              </w:rPr>
+            </m:ctrlPr>
+          </m:dPr>
+          <m:e>
+            <m:r>
+              <w:rPr>
+                <w:rFonts w:ascii="Cambria Math" w:hAnsi="Cambria Math"/>
+              </w:rPr>
+              <m:t>∃</m:t>
+            </m:r>
+            <m:sSub>
+              <m:sSubPr>
+                <m:ctrlPr>
+                  <w:rPr>
+                    <w:rFonts w:ascii="Cambria Math" w:hAnsi="Cambria Math"/>
+                    <w:i/>
+                  </w:rPr>
+                </m:ctrlPr>
+              </m:sSubPr>
+              <m:e>
+                <m:r>
+                  <w:rPr>
+                    <w:rFonts w:ascii="Cambria Math" w:hAnsi="Cambria Math"/>
+                  </w:rPr>
+                  <m:t>v</m:t>
+                </m:r>
+              </m:e>
+              <m:sub>
+                <m:r>
+                  <w:rPr>
+                    <w:rFonts w:ascii="Cambria Math" w:hAnsi="Cambria Math"/>
+                  </w:rPr>
+                  <m:t>i</m:t>
+                </m:r>
+              </m:sub>
+            </m:sSub>
+          </m:e>
+        </m:d>
+        <m:d>
+          <m:dPr>
+            <m:ctrlPr>
+              <w:rPr>
+                <w:rFonts w:ascii="Cambria Math" w:hAnsi="Cambria Math"/>
+                <w:i/>
+              </w:rPr>
+            </m:ctrlPr>
+          </m:dPr>
+          <m:e>
+            <m:r>
+              <w:rPr>
+                <w:rFonts w:ascii="Cambria Math" w:hAnsi="Cambria Math"/>
+              </w:rPr>
+              <m:t>ϕ</m:t>
+            </m:r>
+            <m:d>
+              <m:dPr>
+                <m:ctrlPr>
+                  <w:rPr>
+                    <w:rFonts w:ascii="Cambria Math" w:hAnsi="Cambria Math"/>
+                    <w:i/>
+                  </w:rPr>
+                </m:ctrlPr>
+              </m:dPr>
+              <m:e>
+                <m:sSub>
+                  <m:sSubPr>
+                    <m:ctrlPr>
+                      <w:rPr>
+                        <w:rFonts w:ascii="Cambria Math" w:hAnsi="Cambria Math"/>
+                        <w:i/>
+                      </w:rPr>
+                    </m:ctrlPr>
+                  </m:sSubPr>
+                  <m:e>
+                    <m:r>
+                      <w:rPr>
+                        <w:rFonts w:ascii="Cambria Math" w:hAnsi="Cambria Math"/>
+                      </w:rPr>
+                      <m:t>v</m:t>
+                    </m:r>
+                  </m:e>
+                  <m:sub>
+                    <m:r>
+                      <w:rPr>
+                        <w:rFonts w:ascii="Cambria Math" w:hAnsi="Cambria Math"/>
+                      </w:rPr>
+                      <m:t>i</m:t>
+                    </m:r>
+                  </m:sub>
+                </m:sSub>
+              </m:e>
+            </m:d>
+          </m:e>
+        </m:d>
+      </m:oMath>
+      <w:r>
+        <w:t>.</w:t>
+      </w:r>
+    </w:p>
+    <w:p>
+      <w:pPr>
+        <w:pStyle w:val="ListParagraph"/>
+      </w:pPr>
+      <w:r>
+        <w:t xml:space="preserve">Consider an arbitrary sequence </w:t>
+      </w:r>
+      <m:oMath>
+        <m:r>
+          <w:rPr>
+            <w:rFonts w:ascii="Cambria Math" w:hAnsi="Cambria Math"/>
+          </w:rPr>
+          <m:t>x</m:t>
+        </m:r>
+      </m:oMath>
+      <w:r>
+        <w:t xml:space="preserve">, then </w:t>
+      </w:r>
+      <m:oMath>
+        <m:r>
+          <w:rPr>
+            <w:rFonts w:ascii="Cambria Math" w:hAnsi="Cambria Math"/>
+          </w:rPr>
+          <m:t>x</m:t>
+        </m:r>
+      </m:oMath>
+      <w:r>
+        <w:t xml:space="preserve"> satisfies </w:t>
+      </w:r>
+      <m:oMath>
+        <m:r>
+          <w:rPr>
+            <w:rFonts w:ascii="Cambria Math" w:hAnsi="Cambria Math"/>
+          </w:rPr>
+          <m:t>¬</m:t>
+        </m:r>
+        <m:d>
+          <m:dPr>
+            <m:ctrlPr>
+              <w:rPr>
+                <w:rFonts w:ascii="Cambria Math" w:hAnsi="Cambria Math"/>
+                <w:i/>
+              </w:rPr>
+            </m:ctrlPr>
+          </m:dPr>
+          <m:e>
+            <m:r>
+              <w:rPr>
+                <w:rFonts w:ascii="Cambria Math" w:hAnsi="Cambria Math"/>
+              </w:rPr>
+              <m:t>∀</m:t>
+            </m:r>
+            <m:sSub>
+              <m:sSubPr>
+                <m:ctrlPr>
+                  <w:rPr>
+                    <w:rFonts w:ascii="Cambria Math" w:hAnsi="Cambria Math"/>
+                    <w:i/>
+                  </w:rPr>
+                </m:ctrlPr>
+              </m:sSubPr>
+              <m:e>
+                <m:r>
+                  <w:rPr>
+                    <w:rFonts w:ascii="Cambria Math" w:hAnsi="Cambria Math"/>
+                  </w:rPr>
+                  <m:t>v</m:t>
+                </m:r>
+              </m:e>
+              <m:sub>
+                <m:r>
+                  <w:rPr>
+                    <w:rFonts w:ascii="Cambria Math" w:hAnsi="Cambria Math"/>
+                  </w:rPr>
+                  <m:t>i</m:t>
+                </m:r>
+              </m:sub>
+            </m:sSub>
+          </m:e>
+        </m:d>
+        <m:d>
+          <m:dPr>
+            <m:ctrlPr>
+              <w:rPr>
+                <w:rFonts w:ascii="Cambria Math" w:hAnsi="Cambria Math"/>
+                <w:i/>
+              </w:rPr>
+            </m:ctrlPr>
+          </m:dPr>
+          <m:e>
+            <m:r>
+              <w:rPr>
+                <w:rFonts w:ascii="Cambria Math" w:hAnsi="Cambria Math"/>
+              </w:rPr>
+              <m:t>¬ϕ</m:t>
+            </m:r>
+            <m:d>
+              <m:dPr>
+                <m:ctrlPr>
+                  <w:rPr>
+                    <w:rFonts w:ascii="Cambria Math" w:hAnsi="Cambria Math"/>
+                    <w:i/>
+                  </w:rPr>
+                </m:ctrlPr>
+              </m:dPr>
+              <m:e>
+                <m:sSub>
+                  <m:sSubPr>
+                    <m:ctrlPr>
+                      <w:rPr>
+                        <w:rFonts w:ascii="Cambria Math" w:hAnsi="Cambria Math"/>
+                        <w:i/>
+                      </w:rPr>
+                    </m:ctrlPr>
+                  </m:sSubPr>
+                  <m:e>
+                    <m:r>
+                      <w:rPr>
+                        <w:rFonts w:ascii="Cambria Math" w:hAnsi="Cambria Math"/>
+                      </w:rPr>
+                      <m:t>v</m:t>
+                    </m:r>
+                  </m:e>
+                  <m:sub>
+                    <m:r>
+                      <w:rPr>
+                        <w:rFonts w:ascii="Cambria Math" w:hAnsi="Cambria Math"/>
+                      </w:rPr>
+                      <m:t>i</m:t>
+                    </m:r>
+                  </m:sub>
+                </m:sSub>
+              </m:e>
+            </m:d>
+          </m:e>
+        </m:d>
+      </m:oMath>
+      <w:r>
+        <w:t xml:space="preserve"> by assumption. Since it satisfies it, it means </w:t>
+      </w:r>
+      <m:oMath>
+        <m:r>
+          <w:rPr>
+            <w:rFonts w:ascii="Cambria Math" w:hAnsi="Cambria Math"/>
+          </w:rPr>
+          <m:t>x</m:t>
+        </m:r>
+      </m:oMath>
+      <w:r>
+        <w:t xml:space="preserve"> does not satisfy </w:t>
+      </w:r>
+      <m:oMath>
+        <m:d>
+          <m:dPr>
+            <m:ctrlPr>
+              <w:rPr>
+                <w:rFonts w:ascii="Cambria Math" w:hAnsi="Cambria Math"/>
+                <w:i/>
+              </w:rPr>
+            </m:ctrlPr>
+          </m:dPr>
+          <m:e>
+            <m:r>
+              <w:rPr>
+                <w:rFonts w:ascii="Cambria Math" w:hAnsi="Cambria Math"/>
+              </w:rPr>
+              <m:t>∀</m:t>
+            </m:r>
+            <m:sSub>
+              <m:sSubPr>
+                <m:ctrlPr>
+                  <w:rPr>
+                    <w:rFonts w:ascii="Cambria Math" w:hAnsi="Cambria Math"/>
+                    <w:i/>
+                  </w:rPr>
+                </m:ctrlPr>
+              </m:sSubPr>
+              <m:e>
+                <m:r>
+                  <w:rPr>
+                    <w:rFonts w:ascii="Cambria Math" w:hAnsi="Cambria Math"/>
+                  </w:rPr>
+                  <m:t>v</m:t>
+                </m:r>
+              </m:e>
+              <m:sub>
+                <m:r>
+                  <w:rPr>
+                    <w:rFonts w:ascii="Cambria Math" w:hAnsi="Cambria Math"/>
+                  </w:rPr>
+                  <m:t>i</m:t>
+                </m:r>
+              </m:sub>
+            </m:sSub>
+          </m:e>
+        </m:d>
+        <m:d>
+          <m:dPr>
+            <m:ctrlPr>
+              <w:rPr>
+                <w:rFonts w:ascii="Cambria Math" w:hAnsi="Cambria Math"/>
+                <w:i/>
+              </w:rPr>
+            </m:ctrlPr>
+          </m:dPr>
+          <m:e>
+            <m:r>
+              <w:rPr>
+                <w:rFonts w:ascii="Cambria Math" w:hAnsi="Cambria Math"/>
+              </w:rPr>
+              <m:t>¬ϕ</m:t>
+            </m:r>
+            <m:d>
+              <m:dPr>
+                <m:ctrlPr>
+                  <w:rPr>
+                    <w:rFonts w:ascii="Cambria Math" w:hAnsi="Cambria Math"/>
+                    <w:i/>
+                  </w:rPr>
+                </m:ctrlPr>
+              </m:dPr>
+              <m:e>
+                <m:sSub>
+                  <m:sSubPr>
+                    <m:ctrlPr>
+                      <w:rPr>
+                        <w:rFonts w:ascii="Cambria Math" w:hAnsi="Cambria Math"/>
+                        <w:i/>
+                      </w:rPr>
+                    </m:ctrlPr>
+                  </m:sSubPr>
+                  <m:e>
+                    <m:r>
+                      <w:rPr>
+                        <w:rFonts w:ascii="Cambria Math" w:hAnsi="Cambria Math"/>
+                      </w:rPr>
+                      <m:t>v</m:t>
+                    </m:r>
+                  </m:e>
+                  <m:sub>
+                    <m:r>
+                      <w:rPr>
+                        <w:rFonts w:ascii="Cambria Math" w:hAnsi="Cambria Math"/>
+                      </w:rPr>
+                      <m:t>i</m:t>
+                    </m:r>
+                  </m:sub>
+                </m:sSub>
+              </m:e>
+            </m:d>
+          </m:e>
+        </m:d>
+      </m:oMath>
+      <w:r>
+        <w:t xml:space="preserve">, which means there’s no sequence </w:t>
+      </w:r>
+      <m:oMath>
+        <m:r>
+          <w:rPr>
+            <w:rFonts w:ascii="Cambria Math" w:hAnsi="Cambria Math"/>
+          </w:rPr>
+          <m:t>y</m:t>
+        </m:r>
+      </m:oMath>
+      <w:r>
+        <w:t xml:space="preserve"> such that </w:t>
+      </w:r>
+      <m:oMath>
+        <m:d>
+          <m:dPr>
+            <m:ctrlPr>
+              <w:rPr>
+                <w:rFonts w:ascii="Cambria Math" w:hAnsi="Cambria Math"/>
+                <w:i/>
+              </w:rPr>
+            </m:ctrlPr>
+          </m:dPr>
+          <m:e>
+            <m:r>
+              <w:rPr>
+                <w:rFonts w:ascii="Cambria Math" w:hAnsi="Cambria Math"/>
+              </w:rPr>
+              <m:t>∀j≠i</m:t>
+            </m:r>
+          </m:e>
+        </m:d>
+        <m:d>
+          <m:dPr>
+            <m:ctrlPr>
+              <w:rPr>
+                <w:rFonts w:ascii="Cambria Math" w:hAnsi="Cambria Math"/>
+                <w:i/>
+              </w:rPr>
+            </m:ctrlPr>
+          </m:dPr>
+          <m:e>
+            <m:sSub>
+              <m:sSubPr>
+                <m:ctrlPr>
+                  <w:rPr>
+                    <w:rFonts w:ascii="Cambria Math" w:hAnsi="Cambria Math"/>
+                    <w:i/>
+                  </w:rPr>
+                </m:ctrlPr>
+              </m:sSubPr>
+              <m:e>
+                <m:r>
+                  <w:rPr>
+                    <w:rFonts w:ascii="Cambria Math" w:hAnsi="Cambria Math"/>
+                  </w:rPr>
+                  <m:t>y</m:t>
+                </m:r>
+              </m:e>
+              <m:sub>
+                <m:r>
+                  <w:rPr>
+                    <w:rFonts w:ascii="Cambria Math" w:hAnsi="Cambria Math"/>
+                  </w:rPr>
+                  <m:t>j</m:t>
+                </m:r>
+              </m:sub>
+            </m:sSub>
+            <m:r>
+              <w:rPr>
+                <w:rFonts w:ascii="Cambria Math" w:hAnsi="Cambria Math"/>
+              </w:rPr>
+              <m:t>=</m:t>
+            </m:r>
+            <m:sSub>
+              <m:sSubPr>
+                <m:ctrlPr>
+                  <w:rPr>
+                    <w:rFonts w:ascii="Cambria Math" w:hAnsi="Cambria Math"/>
+                    <w:i/>
+                  </w:rPr>
+                </m:ctrlPr>
+              </m:sSubPr>
+              <m:e>
+                <m:r>
+                  <w:rPr>
+                    <w:rFonts w:ascii="Cambria Math" w:hAnsi="Cambria Math"/>
+                  </w:rPr>
+                  <m:t>x</m:t>
+                </m:r>
+              </m:e>
+              <m:sub>
+                <m:r>
+                  <w:rPr>
+                    <w:rFonts w:ascii="Cambria Math" w:hAnsi="Cambria Math"/>
+                  </w:rPr>
+                  <m:t>j</m:t>
+                </m:r>
+              </m:sub>
+            </m:sSub>
+          </m:e>
+        </m:d>
+      </m:oMath>
+      <w:r>
+        <w:t xml:space="preserve"> and </w:t>
+      </w:r>
+      <m:oMath>
+        <m:r>
+          <w:rPr>
+            <w:rFonts w:ascii="Cambria Math" w:hAnsi="Cambria Math"/>
+          </w:rPr>
+          <m:t>y</m:t>
+        </m:r>
+      </m:oMath>
+      <w:r>
+        <w:t xml:space="preserve"> does not satisfy </w:t>
+      </w:r>
+      <m:oMath>
+        <m:r>
+          <w:rPr>
+            <w:rFonts w:ascii="Cambria Math" w:hAnsi="Cambria Math"/>
+          </w:rPr>
+          <m:t>ϕ</m:t>
+        </m:r>
+        <m:d>
+          <m:dPr>
+            <m:ctrlPr>
+              <w:rPr>
+                <w:rFonts w:ascii="Cambria Math" w:hAnsi="Cambria Math"/>
+                <w:i/>
+              </w:rPr>
+            </m:ctrlPr>
+          </m:dPr>
+          <m:e>
+            <m:sSub>
+              <m:sSubPr>
+                <m:ctrlPr>
+                  <w:rPr>
+                    <w:rFonts w:ascii="Cambria Math" w:hAnsi="Cambria Math"/>
+                    <w:i/>
+                  </w:rPr>
+                </m:ctrlPr>
+              </m:sSubPr>
+              <m:e>
+                <m:r>
+                  <w:rPr>
+                    <w:rFonts w:ascii="Cambria Math" w:hAnsi="Cambria Math"/>
+                  </w:rPr>
+                  <m:t>v</m:t>
+                </m:r>
+              </m:e>
+              <m:sub>
+                <m:r>
+                  <w:rPr>
+                    <w:rFonts w:ascii="Cambria Math" w:hAnsi="Cambria Math"/>
+                  </w:rPr>
+                  <m:t>i</m:t>
+                </m:r>
+              </m:sub>
+            </m:sSub>
+          </m:e>
+        </m:d>
+      </m:oMath>
+      <w:r>
+        <w:t xml:space="preserve"> for all </w:t>
+      </w:r>
+      <m:oMath>
+        <m:sSub>
+          <m:sSubPr>
+            <m:ctrlPr>
+              <w:rPr>
+                <w:rFonts w:ascii="Cambria Math" w:hAnsi="Cambria Math"/>
+                <w:i/>
+              </w:rPr>
+            </m:ctrlPr>
+          </m:sSubPr>
+          <m:e>
+            <m:r>
+              <w:rPr>
+                <w:rFonts w:ascii="Cambria Math" w:hAnsi="Cambria Math"/>
+              </w:rPr>
+              <m:t>v</m:t>
+            </m:r>
+          </m:e>
+          <m:sub>
+            <m:r>
+              <w:rPr>
+                <w:rFonts w:ascii="Cambria Math" w:hAnsi="Cambria Math"/>
+              </w:rPr>
+              <m:t>i</m:t>
+            </m:r>
+          </m:sub>
+        </m:sSub>
+      </m:oMath>
+      <w:r>
+        <w:t>.</w:t>
+      </w:r>
+      <w:r>
+        <w:t xml:space="preserve"> This means there’s </w:t>
+      </w:r>
+      <w:r>
+        <w:t>some</w:t>
+      </w:r>
+      <w:r>
+        <w:t xml:space="preserve"> sequence </w:t>
       </w:r>
       <m:oMath>
         <m:r>
@@ -9341,10 +10133,7 @@
         </m:r>
       </m:oMath>
       <w:r>
-        <w:t xml:space="preserve"> </w:t>
-      </w:r>
-      <w:r>
-        <w:t xml:space="preserve">such that </w:t>
+        <w:t xml:space="preserve"> such that </w:t>
       </w:r>
       <m:oMath>
         <m:d>
@@ -9448,7 +10237,10 @@
         </m:r>
       </m:oMath>
       <w:r>
-        <w:t xml:space="preserve"> does not satisfy </w:t>
+        <w:t xml:space="preserve"> </w:t>
+      </w:r>
+      <w:r>
+        <w:t xml:space="preserve">satisfies </w:t>
       </w:r>
       <m:oMath>
         <m:r>
@@ -9497,7 +10289,7 @@
         </m:d>
       </m:oMath>
       <w:r>
-        <w:t xml:space="preserve"> for all </w:t>
+        <w:t xml:space="preserve"> for some </w:t>
       </w:r>
       <m:oMath>
         <m:sSub>
@@ -9528,24 +10320,7 @@
         </m:sSub>
       </m:oMath>
       <w:r>
-        <w:t>.</w:t>
-      </w:r>
-      <w:r>
-        <w:t xml:space="preserve"> This is valid because we just proved that </w:t>
-      </w:r>
-      <w:r>
-        <w:t xml:space="preserve">there’s some sequence </w:t>
-      </w:r>
-      <m:oMath>
-        <m:r>
-          <w:rPr>
-            <w:rFonts w:ascii="Cambria Math" w:hAnsi="Cambria Math"/>
-          </w:rPr>
-          <m:t>y</m:t>
-        </m:r>
-      </m:oMath>
-      <w:r>
-        <w:t xml:space="preserve"> such that </w:t>
+        <w:t xml:space="preserve">, which is </w:t>
       </w:r>
       <m:oMath>
         <m:d>
@@ -9562,20 +10337,8 @@
               <w:rPr>
                 <w:rFonts w:ascii="Cambria Math" w:hAnsi="Cambria Math"/>
               </w:rPr>
-              <m:t>∀j≠i</m:t>
-            </m:r>
-          </m:e>
-        </m:d>
-        <m:d>
-          <m:dPr>
-            <m:ctrlPr>
-              <w:rPr>
-                <w:rFonts w:ascii="Cambria Math" w:hAnsi="Cambria Math"/>
-                <w:i/>
-              </w:rPr>
-            </m:ctrlPr>
-          </m:dPr>
-          <m:e>
+              <m:t>∃</m:t>
+            </m:r>
             <m:sSub>
               <m:sSubPr>
                 <m:ctrlPr>
@@ -9590,7 +10353,7 @@
                   <w:rPr>
                     <w:rFonts w:ascii="Cambria Math" w:hAnsi="Cambria Math"/>
                   </w:rPr>
-                  <m:t>y</m:t>
+                  <m:t>v</m:t>
                 </m:r>
               </m:e>
               <m:sub>
@@ -9598,132 +10361,71 @@
                   <w:rPr>
                     <w:rFonts w:ascii="Cambria Math" w:hAnsi="Cambria Math"/>
                   </w:rPr>
-                  <m:t>j</m:t>
+                  <m:t>i</m:t>
                 </m:r>
               </m:sub>
             </m:sSub>
-            <m:r>
-              <w:rPr>
-                <w:rFonts w:ascii="Cambria Math" w:hAnsi="Cambria Math"/>
-              </w:rPr>
-              <m:t>=</m:t>
-            </m:r>
-            <m:sSub>
-              <m:sSubPr>
+          </m:e>
+        </m:d>
+        <m:d>
+          <m:dPr>
+            <m:ctrlPr>
+              <w:rPr>
+                <w:rFonts w:ascii="Cambria Math" w:hAnsi="Cambria Math"/>
+                <w:i/>
+              </w:rPr>
+            </m:ctrlPr>
+          </m:dPr>
+          <m:e>
+            <m:r>
+              <w:rPr>
+                <w:rFonts w:ascii="Cambria Math" w:hAnsi="Cambria Math"/>
+              </w:rPr>
+              <m:t>ϕ</m:t>
+            </m:r>
+            <m:d>
+              <m:dPr>
                 <m:ctrlPr>
                   <w:rPr>
                     <w:rFonts w:ascii="Cambria Math" w:hAnsi="Cambria Math"/>
                     <w:i/>
                   </w:rPr>
                 </m:ctrlPr>
-              </m:sSubPr>
+              </m:dPr>
               <m:e>
-                <m:r>
-                  <w:rPr>
-                    <w:rFonts w:ascii="Cambria Math" w:hAnsi="Cambria Math"/>
-                  </w:rPr>
-                  <m:t>x</m:t>
-                </m:r>
+                <m:sSub>
+                  <m:sSubPr>
+                    <m:ctrlPr>
+                      <w:rPr>
+                        <w:rFonts w:ascii="Cambria Math" w:hAnsi="Cambria Math"/>
+                        <w:i/>
+                      </w:rPr>
+                    </m:ctrlPr>
+                  </m:sSubPr>
+                  <m:e>
+                    <m:r>
+                      <w:rPr>
+                        <w:rFonts w:ascii="Cambria Math" w:hAnsi="Cambria Math"/>
+                      </w:rPr>
+                      <m:t>v</m:t>
+                    </m:r>
+                  </m:e>
+                  <m:sub>
+                    <m:r>
+                      <w:rPr>
+                        <w:rFonts w:ascii="Cambria Math" w:hAnsi="Cambria Math"/>
+                      </w:rPr>
+                      <m:t>i</m:t>
+                    </m:r>
+                  </m:sub>
+                </m:sSub>
               </m:e>
-              <m:sub>
-                <m:r>
-                  <w:rPr>
-                    <w:rFonts w:ascii="Cambria Math" w:hAnsi="Cambria Math"/>
-                  </w:rPr>
-                  <m:t>j</m:t>
-                </m:r>
-              </m:sub>
-            </m:sSub>
+            </m:d>
           </m:e>
         </m:d>
       </m:oMath>
       <w:r>
-        <w:t xml:space="preserve"> and </w:t>
-      </w:r>
-      <m:oMath>
-        <m:r>
-          <w:rPr>
-            <w:rFonts w:ascii="Cambria Math" w:hAnsi="Cambria Math"/>
-          </w:rPr>
-          <m:t>y</m:t>
-        </m:r>
-      </m:oMath>
-      <w:r>
-        <w:t xml:space="preserve"> satisfies </w:t>
-      </w:r>
-      <m:oMath>
-        <m:r>
-          <w:rPr>
-            <w:rFonts w:ascii="Cambria Math" w:hAnsi="Cambria Math"/>
-          </w:rPr>
-          <m:t>ϕ(</m:t>
-        </m:r>
-        <m:sSub>
-          <m:sSubPr>
-            <m:ctrlPr>
-              <w:rPr>
-                <w:rFonts w:ascii="Cambria Math" w:hAnsi="Cambria Math"/>
-                <w:i/>
-              </w:rPr>
-            </m:ctrlPr>
-          </m:sSubPr>
-          <m:e>
-            <m:r>
-              <w:rPr>
-                <w:rFonts w:ascii="Cambria Math" w:hAnsi="Cambria Math"/>
-              </w:rPr>
-              <m:t>v</m:t>
-            </m:r>
-          </m:e>
-          <m:sub>
-            <m:r>
-              <w:rPr>
-                <w:rFonts w:ascii="Cambria Math" w:hAnsi="Cambria Math"/>
-              </w:rPr>
-              <m:t>i</m:t>
-            </m:r>
-          </m:sub>
-        </m:sSub>
-        <m:r>
-          <w:rPr>
-            <w:rFonts w:ascii="Cambria Math" w:hAnsi="Cambria Math"/>
-          </w:rPr>
-          <m:t>)</m:t>
-        </m:r>
-      </m:oMath>
-      <w:r>
-        <w:t xml:space="preserve"> for some </w:t>
-      </w:r>
-      <m:oMath>
-        <m:sSub>
-          <m:sSubPr>
-            <m:ctrlPr>
-              <w:rPr>
-                <w:rFonts w:ascii="Cambria Math" w:hAnsi="Cambria Math"/>
-                <w:i/>
-              </w:rPr>
-            </m:ctrlPr>
-          </m:sSubPr>
-          <m:e>
-            <m:r>
-              <w:rPr>
-                <w:rFonts w:ascii="Cambria Math" w:hAnsi="Cambria Math"/>
-              </w:rPr>
-              <m:t>v</m:t>
-            </m:r>
-          </m:e>
-          <m:sub>
-            <m:r>
-              <w:rPr>
-                <w:rFonts w:ascii="Cambria Math" w:hAnsi="Cambria Math"/>
-              </w:rPr>
-              <m:t>i</m:t>
-            </m:r>
-          </m:sub>
-        </m:sSub>
-      </m:oMath>
-      <w:r>
-        <w:t>!</w:t>
+        <w:t>.</w:t>
       </w:r>
     </w:p>
     <w:sectPr>

</xml_diff>